<commit_message>
Update Coral Percent Cover analysis to work with new database export format. Coral Percent Cover analysis of June 5, 2023 database export
</commit_message>
<xml_diff>
--- a/Coral/output/PercentCover/SEACAR_Coral_PercentCover.docx
+++ b/Coral/output/PercentCover/SEACAR_Coral_PercentCover.docx
@@ -57,13 +57,13 @@
         <w:t xml:space="preserve"> </w:t>
       </w:r>
       <w:r>
-        <w:t xml:space="preserve">11</w:t>
+        <w:t xml:space="preserve">05</w:t>
       </w:r>
       <w:r>
         <w:t xml:space="preserve"> </w:t>
       </w:r>
       <w:r>
-        <w:t xml:space="preserve">May,</w:t>
+        <w:t xml:space="preserve">June,</w:t>
       </w:r>
       <w:r>
         <w:t xml:space="preserve"> </w:t>
@@ -621,7 +621,7 @@
           <w:bCs/>
           <w:b/>
         </w:rPr>
-        <w:t xml:space="preserve">PercentCover - DRY TORT-2021-Jul-26.csv, PercentCover - FLA KEYS-2021-Jul-26.csv, PercentCover - SE FL-2021-Jul-26.csv</w:t>
+        <w:t xml:space="preserve">All_CORAL_Parameters-2023-Jun-05.txt</w:t>
       </w:r>
     </w:p>
     <w:p>
@@ -630,21 +630,15 @@
       </w:pPr>
       <w:r>
         <w:rPr>
-          <w:rStyle w:val="ControlFlowTok"/>
-        </w:rPr>
-        <w:t xml:space="preserve">for</w:t>
-      </w:r>
-      <w:r>
-        <w:rPr>
-          <w:rStyle w:val="NormalTok"/>
-        </w:rPr>
-        <w:t xml:space="preserve">(i </w:t>
-      </w:r>
-      <w:r>
-        <w:rPr>
-          <w:rStyle w:val="ControlFlowTok"/>
-        </w:rPr>
-        <w:t xml:space="preserve">in</w:t>
+          <w:rStyle w:val="NormalTok"/>
+        </w:rPr>
+        <w:t xml:space="preserve">data </w:t>
+      </w:r>
+      <w:r>
+        <w:rPr>
+          <w:rStyle w:val="OtherTok"/>
+        </w:rPr>
+        <w:t xml:space="preserve">&lt;-</w:t>
       </w:r>
       <w:r>
         <w:rPr>
@@ -654,90 +648,6 @@
       </w:r>
       <w:r>
         <w:rPr>
-          <w:rStyle w:val="DecValTok"/>
-        </w:rPr>
-        <w:t xml:space="preserve">1</w:t>
-      </w:r>
-      <w:r>
-        <w:rPr>
-          <w:rStyle w:val="SpecialCharTok"/>
-        </w:rPr>
-        <w:t xml:space="preserve">:</w:t>
-      </w:r>
-      <w:r>
-        <w:rPr>
-          <w:rStyle w:val="FunctionTok"/>
-        </w:rPr>
-        <w:t xml:space="preserve">length</w:t>
-      </w:r>
-      <w:r>
-        <w:rPr>
-          <w:rStyle w:val="NormalTok"/>
-        </w:rPr>
-        <w:t xml:space="preserve">(file_list)){</w:t>
-      </w:r>
-      <w:r>
-        <w:br/>
-      </w:r>
-      <w:r>
-        <w:rPr>
-          <w:rStyle w:val="NormalTok"/>
-        </w:rPr>
-        <w:t xml:space="preserve">  </w:t>
-      </w:r>
-      <w:r>
-        <w:rPr>
-          <w:rStyle w:val="ControlFlowTok"/>
-        </w:rPr>
-        <w:t xml:space="preserve">if</w:t>
-      </w:r>
-      <w:r>
-        <w:rPr>
-          <w:rStyle w:val="NormalTok"/>
-        </w:rPr>
-        <w:t xml:space="preserve">(i</w:t>
-      </w:r>
-      <w:r>
-        <w:rPr>
-          <w:rStyle w:val="SpecialCharTok"/>
-        </w:rPr>
-        <w:t xml:space="preserve">==</w:t>
-      </w:r>
-      <w:r>
-        <w:rPr>
-          <w:rStyle w:val="DecValTok"/>
-        </w:rPr>
-        <w:t xml:space="preserve">1</w:t>
-      </w:r>
-      <w:r>
-        <w:rPr>
-          <w:rStyle w:val="NormalTok"/>
-        </w:rPr>
-        <w:t xml:space="preserve">){</w:t>
-      </w:r>
-      <w:r>
-        <w:br/>
-      </w:r>
-      <w:r>
-        <w:rPr>
-          <w:rStyle w:val="NormalTok"/>
-        </w:rPr>
-        <w:t xml:space="preserve">    data </w:t>
-      </w:r>
-      <w:r>
-        <w:rPr>
-          <w:rStyle w:val="OtherTok"/>
-        </w:rPr>
-        <w:t xml:space="preserve">&lt;-</w:t>
-      </w:r>
-      <w:r>
-        <w:rPr>
-          <w:rStyle w:val="NormalTok"/>
-        </w:rPr>
-        <w:t xml:space="preserve"> </w:t>
-      </w:r>
-      <w:r>
-        <w:rPr>
           <w:rStyle w:val="FunctionTok"/>
         </w:rPr>
         <w:t xml:space="preserve">fread</w:t>
@@ -746,7 +656,7 @@
         <w:rPr>
           <w:rStyle w:val="NormalTok"/>
         </w:rPr>
-        <w:t xml:space="preserve">(file_list[i], </w:t>
+        <w:t xml:space="preserve">(file_in, </w:t>
       </w:r>
       <w:r>
         <w:rPr>
@@ -758,7 +668,7 @@
         <w:rPr>
           <w:rStyle w:val="StringTok"/>
         </w:rPr>
-        <w:t xml:space="preserve">","</w:t>
+        <w:t xml:space="preserve">"|"</w:t>
       </w:r>
       <w:r>
         <w:rPr>
@@ -809,7 +719,7 @@
         <w:rPr>
           <w:rStyle w:val="NormalTok"/>
         </w:rPr>
-        <w:t xml:space="preserve">                  </w:t>
+        <w:t xml:space="preserve">              </w:t>
       </w:r>
       <w:r>
         <w:rPr>
@@ -828,396 +738,6 @@
           <w:rStyle w:val="NormalTok"/>
         </w:rPr>
         <w:t xml:space="preserve">)</w:t>
-      </w:r>
-      <w:r>
-        <w:br/>
-      </w:r>
-      <w:r>
-        <w:rPr>
-          <w:rStyle w:val="NormalTok"/>
-        </w:rPr>
-        <w:t xml:space="preserve">    data</w:t>
-      </w:r>
-      <w:r>
-        <w:rPr>
-          <w:rStyle w:val="SpecialCharTok"/>
-        </w:rPr>
-        <w:t xml:space="preserve">$</w:t>
-      </w:r>
-      <w:r>
-        <w:rPr>
-          <w:rStyle w:val="StringTok"/>
-        </w:rPr>
-        <w:t xml:space="preserve">`</w:t>
-      </w:r>
-      <w:r>
-        <w:rPr>
-          <w:rStyle w:val="AttributeTok"/>
-        </w:rPr>
-        <w:t xml:space="preserve">[PercentCover-SpeciesComposition_%]</w:t>
-      </w:r>
-      <w:r>
-        <w:rPr>
-          <w:rStyle w:val="StringTok"/>
-        </w:rPr>
-        <w:t xml:space="preserve">`</w:t>
-      </w:r>
-      <w:r>
-        <w:rPr>
-          <w:rStyle w:val="OtherTok"/>
-        </w:rPr>
-        <w:t xml:space="preserve">&lt;-</w:t>
-      </w:r>
-      <w:r>
-        <w:rPr>
-          <w:rStyle w:val="NormalTok"/>
-        </w:rPr>
-        <w:t xml:space="preserve"> </w:t>
-      </w:r>
-      <w:r>
-        <w:rPr>
-          <w:rStyle w:val="FunctionTok"/>
-        </w:rPr>
-        <w:t xml:space="preserve">as.numeric</w:t>
-      </w:r>
-      <w:r>
-        <w:rPr>
-          <w:rStyle w:val="NormalTok"/>
-        </w:rPr>
-        <w:t xml:space="preserve">(data</w:t>
-      </w:r>
-      <w:r>
-        <w:rPr>
-          <w:rStyle w:val="SpecialCharTok"/>
-        </w:rPr>
-        <w:t xml:space="preserve">$</w:t>
-      </w:r>
-      <w:r>
-        <w:rPr>
-          <w:rStyle w:val="StringTok"/>
-        </w:rPr>
-        <w:t xml:space="preserve">`</w:t>
-      </w:r>
-      <w:r>
-        <w:rPr>
-          <w:rStyle w:val="AttributeTok"/>
-        </w:rPr>
-        <w:t xml:space="preserve">[PercentCover-SpeciesComposition_%]</w:t>
-      </w:r>
-      <w:r>
-        <w:rPr>
-          <w:rStyle w:val="StringTok"/>
-        </w:rPr>
-        <w:t xml:space="preserve">`</w:t>
-      </w:r>
-      <w:r>
-        <w:rPr>
-          <w:rStyle w:val="NormalTok"/>
-        </w:rPr>
-        <w:t xml:space="preserve">)</w:t>
-      </w:r>
-      <w:r>
-        <w:br/>
-      </w:r>
-      <w:r>
-        <w:rPr>
-          <w:rStyle w:val="NormalTok"/>
-        </w:rPr>
-        <w:t xml:space="preserve">    </w:t>
-      </w:r>
-      <w:r>
-        <w:br/>
-      </w:r>
-      <w:r>
-        <w:rPr>
-          <w:rStyle w:val="NormalTok"/>
-        </w:rPr>
-        <w:t xml:space="preserve">  } </w:t>
-      </w:r>
-      <w:r>
-        <w:rPr>
-          <w:rStyle w:val="ControlFlowTok"/>
-        </w:rPr>
-        <w:t xml:space="preserve">else</w:t>
-      </w:r>
-      <w:r>
-        <w:rPr>
-          <w:rStyle w:val="NormalTok"/>
-        </w:rPr>
-        <w:t xml:space="preserve">{</w:t>
-      </w:r>
-      <w:r>
-        <w:br/>
-      </w:r>
-      <w:r>
-        <w:rPr>
-          <w:rStyle w:val="NormalTok"/>
-        </w:rPr>
-        <w:t xml:space="preserve">    temp </w:t>
-      </w:r>
-      <w:r>
-        <w:rPr>
-          <w:rStyle w:val="OtherTok"/>
-        </w:rPr>
-        <w:t xml:space="preserve">&lt;-</w:t>
-      </w:r>
-      <w:r>
-        <w:rPr>
-          <w:rStyle w:val="NormalTok"/>
-        </w:rPr>
-        <w:t xml:space="preserve"> </w:t>
-      </w:r>
-      <w:r>
-        <w:rPr>
-          <w:rStyle w:val="FunctionTok"/>
-        </w:rPr>
-        <w:t xml:space="preserve">fread</w:t>
-      </w:r>
-      <w:r>
-        <w:rPr>
-          <w:rStyle w:val="NormalTok"/>
-        </w:rPr>
-        <w:t xml:space="preserve">(file_list[i], </w:t>
-      </w:r>
-      <w:r>
-        <w:rPr>
-          <w:rStyle w:val="AttributeTok"/>
-        </w:rPr>
-        <w:t xml:space="preserve">sep=</w:t>
-      </w:r>
-      <w:r>
-        <w:rPr>
-          <w:rStyle w:val="StringTok"/>
-        </w:rPr>
-        <w:t xml:space="preserve">","</w:t>
-      </w:r>
-      <w:r>
-        <w:rPr>
-          <w:rStyle w:val="NormalTok"/>
-        </w:rPr>
-        <w:t xml:space="preserve">, </w:t>
-      </w:r>
-      <w:r>
-        <w:rPr>
-          <w:rStyle w:val="AttributeTok"/>
-        </w:rPr>
-        <w:t xml:space="preserve">header=</w:t>
-      </w:r>
-      <w:r>
-        <w:rPr>
-          <w:rStyle w:val="ConstantTok"/>
-        </w:rPr>
-        <w:t xml:space="preserve">TRUE</w:t>
-      </w:r>
-      <w:r>
-        <w:rPr>
-          <w:rStyle w:val="NormalTok"/>
-        </w:rPr>
-        <w:t xml:space="preserve">,</w:t>
-      </w:r>
-      <w:r>
-        <w:br/>
-      </w:r>
-      <w:r>
-        <w:rPr>
-          <w:rStyle w:val="NormalTok"/>
-        </w:rPr>
-        <w:t xml:space="preserve">                            </w:t>
-      </w:r>
-      <w:r>
-        <w:rPr>
-          <w:rStyle w:val="AttributeTok"/>
-        </w:rPr>
-        <w:t xml:space="preserve">stringsAsFactors=</w:t>
-      </w:r>
-      <w:r>
-        <w:rPr>
-          <w:rStyle w:val="ConstantTok"/>
-        </w:rPr>
-        <w:t xml:space="preserve">FALSE</w:t>
-      </w:r>
-      <w:r>
-        <w:rPr>
-          <w:rStyle w:val="NormalTok"/>
-        </w:rPr>
-        <w:t xml:space="preserve">, </w:t>
-      </w:r>
-      <w:r>
-        <w:rPr>
-          <w:rStyle w:val="AttributeTok"/>
-        </w:rPr>
-        <w:t xml:space="preserve">na.strings=</w:t>
-      </w:r>
-      <w:r>
-        <w:rPr>
-          <w:rStyle w:val="StringTok"/>
-        </w:rPr>
-        <w:t xml:space="preserve">""</w:t>
-      </w:r>
-      <w:r>
-        <w:rPr>
-          <w:rStyle w:val="NormalTok"/>
-        </w:rPr>
-        <w:t xml:space="preserve">)</w:t>
-      </w:r>
-      <w:r>
-        <w:br/>
-      </w:r>
-      <w:r>
-        <w:rPr>
-          <w:rStyle w:val="NormalTok"/>
-        </w:rPr>
-        <w:t xml:space="preserve">    temp</w:t>
-      </w:r>
-      <w:r>
-        <w:rPr>
-          <w:rStyle w:val="SpecialCharTok"/>
-        </w:rPr>
-        <w:t xml:space="preserve">$</w:t>
-      </w:r>
-      <w:r>
-        <w:rPr>
-          <w:rStyle w:val="StringTok"/>
-        </w:rPr>
-        <w:t xml:space="preserve">`</w:t>
-      </w:r>
-      <w:r>
-        <w:rPr>
-          <w:rStyle w:val="AttributeTok"/>
-        </w:rPr>
-        <w:t xml:space="preserve">[PercentCover-SpeciesComposition_%]</w:t>
-      </w:r>
-      <w:r>
-        <w:rPr>
-          <w:rStyle w:val="StringTok"/>
-        </w:rPr>
-        <w:t xml:space="preserve">`</w:t>
-      </w:r>
-      <w:r>
-        <w:rPr>
-          <w:rStyle w:val="OtherTok"/>
-        </w:rPr>
-        <w:t xml:space="preserve">&lt;-</w:t>
-      </w:r>
-      <w:r>
-        <w:rPr>
-          <w:rStyle w:val="NormalTok"/>
-        </w:rPr>
-        <w:t xml:space="preserve"> </w:t>
-      </w:r>
-      <w:r>
-        <w:rPr>
-          <w:rStyle w:val="FunctionTok"/>
-        </w:rPr>
-        <w:t xml:space="preserve">as.numeric</w:t>
-      </w:r>
-      <w:r>
-        <w:rPr>
-          <w:rStyle w:val="NormalTok"/>
-        </w:rPr>
-        <w:t xml:space="preserve">(temp</w:t>
-      </w:r>
-      <w:r>
-        <w:rPr>
-          <w:rStyle w:val="SpecialCharTok"/>
-        </w:rPr>
-        <w:t xml:space="preserve">$</w:t>
-      </w:r>
-      <w:r>
-        <w:rPr>
-          <w:rStyle w:val="StringTok"/>
-        </w:rPr>
-        <w:t xml:space="preserve">`</w:t>
-      </w:r>
-      <w:r>
-        <w:rPr>
-          <w:rStyle w:val="AttributeTok"/>
-        </w:rPr>
-        <w:t xml:space="preserve">[PercentCover-SpeciesComposition_%]</w:t>
-      </w:r>
-      <w:r>
-        <w:rPr>
-          <w:rStyle w:val="StringTok"/>
-        </w:rPr>
-        <w:t xml:space="preserve">`</w:t>
-      </w:r>
-      <w:r>
-        <w:rPr>
-          <w:rStyle w:val="NormalTok"/>
-        </w:rPr>
-        <w:t xml:space="preserve">)</w:t>
-      </w:r>
-      <w:r>
-        <w:br/>
-      </w:r>
-      <w:r>
-        <w:rPr>
-          <w:rStyle w:val="NormalTok"/>
-        </w:rPr>
-        <w:t xml:space="preserve">    data </w:t>
-      </w:r>
-      <w:r>
-        <w:rPr>
-          <w:rStyle w:val="OtherTok"/>
-        </w:rPr>
-        <w:t xml:space="preserve">&lt;-</w:t>
-      </w:r>
-      <w:r>
-        <w:rPr>
-          <w:rStyle w:val="NormalTok"/>
-        </w:rPr>
-        <w:t xml:space="preserve"> </w:t>
-      </w:r>
-      <w:r>
-        <w:rPr>
-          <w:rStyle w:val="FunctionTok"/>
-        </w:rPr>
-        <w:t xml:space="preserve">bind_rows</w:t>
-      </w:r>
-      <w:r>
-        <w:rPr>
-          <w:rStyle w:val="NormalTok"/>
-        </w:rPr>
-        <w:t xml:space="preserve">(data, temp)</w:t>
-      </w:r>
-      <w:r>
-        <w:br/>
-      </w:r>
-      <w:r>
-        <w:rPr>
-          <w:rStyle w:val="NormalTok"/>
-        </w:rPr>
-        <w:t xml:space="preserve">    </w:t>
-      </w:r>
-      <w:r>
-        <w:rPr>
-          <w:rStyle w:val="FunctionTok"/>
-        </w:rPr>
-        <w:t xml:space="preserve">rm</w:t>
-      </w:r>
-      <w:r>
-        <w:rPr>
-          <w:rStyle w:val="NormalTok"/>
-        </w:rPr>
-        <w:t xml:space="preserve">(temp)</w:t>
-      </w:r>
-      <w:r>
-        <w:br/>
-      </w:r>
-      <w:r>
-        <w:rPr>
-          <w:rStyle w:val="NormalTok"/>
-        </w:rPr>
-        <w:t xml:space="preserve">  }</w:t>
-      </w:r>
-      <w:r>
-        <w:br/>
-      </w:r>
-      <w:r>
-        <w:rPr>
-          <w:rStyle w:val="NormalTok"/>
-        </w:rPr>
-        <w:t xml:space="preserve">}</w:t>
       </w:r>
       <w:r>
         <w:br/>
@@ -1309,25 +829,7 @@
         <w:rPr>
           <w:rStyle w:val="VerbatimChar"/>
         </w:rPr>
-        <w:t xml:space="preserve">## PercentCover  - DRY TORT-2021-Jul-26.csv The data file(s) used:</w:t>
-      </w:r>
-      <w:r>
-        <w:br/>
-      </w:r>
-      <w:r>
-        <w:rPr>
-          <w:rStyle w:val="VerbatimChar"/>
-        </w:rPr>
-        <w:t xml:space="preserve">## PercentCover  - FLA KEYS-2021-Jul-26.csv The data file(s) used:</w:t>
-      </w:r>
-      <w:r>
-        <w:br/>
-      </w:r>
-      <w:r>
-        <w:rPr>
-          <w:rStyle w:val="VerbatimChar"/>
-        </w:rPr>
-        <w:t xml:space="preserve">## PercentCover  - SE FL-2021-Jul-26.csv</w:t>
+        <w:t xml:space="preserve">## All_CORAL_Parameters-2023-Jun-05.txt</w:t>
       </w:r>
     </w:p>
     <w:bookmarkEnd w:id="27"/>
@@ -1357,16 +859,7 @@
         <w:pStyle w:val="Compact"/>
       </w:pPr>
       <w:r>
-        <w:t xml:space="preserve">Set parameter names to</w:t>
-      </w:r>
-      <w:r>
-        <w:t xml:space="preserve"> </w:t>
-      </w:r>
-      <w:r>
-        <w:rPr>
-          <w:rStyle w:val="VerbatimChar"/>
-        </w:rPr>
-        <w:t xml:space="preserve">Percent Cover</w:t>
+        <w:t xml:space="preserve">Only take data rows that are Percent Cover measurements</w:t>
       </w:r>
     </w:p>
     <w:p>
@@ -1378,25 +871,16 @@
         <w:pStyle w:val="Compact"/>
       </w:pPr>
       <w:r>
+        <w:t xml:space="preserve">Shorten parameter names to</w:t>
+      </w:r>
+      <w:r>
+        <w:t xml:space="preserve"> </w:t>
+      </w:r>
+      <w:r>
         <w:rPr>
           <w:rStyle w:val="VerbatimChar"/>
         </w:rPr>
-        <w:t xml:space="preserve">[PercentCover-SpeciesComposition_%]</w:t>
-      </w:r>
-      <w:r>
-        <w:t xml:space="preserve"> </w:t>
-      </w:r>
-      <w:r>
-        <w:t xml:space="preserve">column is renamed</w:t>
-      </w:r>
-      <w:r>
-        <w:t xml:space="preserve"> </w:t>
-      </w:r>
-      <w:r>
-        <w:rPr>
-          <w:rStyle w:val="VerbatimChar"/>
-        </w:rPr>
-        <w:t xml:space="preserve">perccov</w:t>
+        <w:t xml:space="preserve">Percent Cover</w:t>
       </w:r>
     </w:p>
     <w:p>
@@ -1420,33 +904,6 @@
         <w:pStyle w:val="Compact"/>
       </w:pPr>
       <w:r>
-        <w:t xml:space="preserve">Replaces any NA values that were imported as blank character strings or</w:t>
-      </w:r>
-      <w:r>
-        <w:t xml:space="preserve"> </w:t>
-      </w:r>
-      <w:r>
-        <w:rPr>
-          <w:rStyle w:val="VerbatimChar"/>
-        </w:rPr>
-        <w:t xml:space="preserve">"NA"</w:t>
-      </w:r>
-      <w:r>
-        <w:t xml:space="preserve"> </w:t>
-      </w:r>
-      <w:r>
-        <w:t xml:space="preserve">character strings with the proper NA value</w:t>
-      </w:r>
-    </w:p>
-    <w:p>
-      <w:pPr>
-        <w:numPr>
-          <w:ilvl w:val="0"/>
-          <w:numId w:val="1001"/>
-        </w:numPr>
-        <w:pStyle w:val="Compact"/>
-      </w:pPr>
-      <w:r>
         <w:t xml:space="preserve">Removes any data that is not coral</w:t>
       </w:r>
     </w:p>
@@ -1576,7 +1033,7 @@
         <w:rPr>
           <w:rStyle w:val="VerbatimChar"/>
         </w:rPr>
-        <w:t xml:space="preserve">perccov</w:t>
+        <w:t xml:space="preserve">ResultValue</w:t>
       </w:r>
       <w:r>
         <w:t xml:space="preserve">, and</w:t>
@@ -1666,33 +1123,6 @@
         <w:pStyle w:val="Compact"/>
       </w:pPr>
       <w:r>
-        <w:t xml:space="preserve">Turns</w:t>
-      </w:r>
-      <w:r>
-        <w:t xml:space="preserve"> </w:t>
-      </w:r>
-      <w:r>
-        <w:rPr>
-          <w:rStyle w:val="VerbatimChar"/>
-        </w:rPr>
-        <w:t xml:space="preserve">SampleDate</w:t>
-      </w:r>
-      <w:r>
-        <w:t xml:space="preserve"> </w:t>
-      </w:r>
-      <w:r>
-        <w:t xml:space="preserve">into a date structure easily interpretted by R</w:t>
-      </w:r>
-    </w:p>
-    <w:p>
-      <w:pPr>
-        <w:numPr>
-          <w:ilvl w:val="0"/>
-          <w:numId w:val="1003"/>
-        </w:numPr>
-        <w:pStyle w:val="Compact"/>
-      </w:pPr>
-      <w:r>
         <w:t xml:space="preserve">Gets list of managed areas to be analyzed.</w:t>
       </w:r>
     </w:p>
@@ -1704,7 +1134,70 @@
         <w:rPr>
           <w:rStyle w:val="CommentTok"/>
         </w:rPr>
-        <w:t xml:space="preserve"># Create ParameterName Column</w:t>
+        <w:t xml:space="preserve"># Only keep data for Percent Cover</w:t>
+      </w:r>
+      <w:r>
+        <w:br/>
+      </w:r>
+      <w:r>
+        <w:rPr>
+          <w:rStyle w:val="NormalTok"/>
+        </w:rPr>
+        <w:t xml:space="preserve">data </w:t>
+      </w:r>
+      <w:r>
+        <w:rPr>
+          <w:rStyle w:val="OtherTok"/>
+        </w:rPr>
+        <w:t xml:space="preserve">&lt;-</w:t>
+      </w:r>
+      <w:r>
+        <w:rPr>
+          <w:rStyle w:val="NormalTok"/>
+        </w:rPr>
+        <w:t xml:space="preserve"> data[data</w:t>
+      </w:r>
+      <w:r>
+        <w:rPr>
+          <w:rStyle w:val="SpecialCharTok"/>
+        </w:rPr>
+        <w:t xml:space="preserve">$</w:t>
+      </w:r>
+      <w:r>
+        <w:rPr>
+          <w:rStyle w:val="NormalTok"/>
+        </w:rPr>
+        <w:t xml:space="preserve">ParameterName</w:t>
+      </w:r>
+      <w:r>
+        <w:rPr>
+          <w:rStyle w:val="SpecialCharTok"/>
+        </w:rPr>
+        <w:t xml:space="preserve">==</w:t>
+      </w:r>
+      <w:r>
+        <w:rPr>
+          <w:rStyle w:val="StringTok"/>
+        </w:rPr>
+        <w:t xml:space="preserve">"Percent Cover - Species Composition"</w:t>
+      </w:r>
+      <w:r>
+        <w:rPr>
+          <w:rStyle w:val="NormalTok"/>
+        </w:rPr>
+        <w:t xml:space="preserve">]</w:t>
+      </w:r>
+      <w:r>
+        <w:br/>
+      </w:r>
+      <w:r>
+        <w:br/>
+      </w:r>
+      <w:r>
+        <w:rPr>
+          <w:rStyle w:val="CommentTok"/>
+        </w:rPr>
+        <w:t xml:space="preserve"># Simplify ParametetrNamee to Percent Cover</w:t>
       </w:r>
       <w:r>
         <w:br/>
@@ -1782,34 +1275,100 @@
         <w:rPr>
           <w:rStyle w:val="CommentTok"/>
         </w:rPr>
-        <w:t xml:space="preserve"># Changes column name to perccov for ease moving forward</w:t>
-      </w:r>
-      <w:r>
-        <w:br/>
-      </w:r>
-      <w:r>
-        <w:rPr>
-          <w:rStyle w:val="FunctionTok"/>
-        </w:rPr>
-        <w:t xml:space="preserve">colnames</w:t>
-      </w:r>
-      <w:r>
-        <w:rPr>
-          <w:rStyle w:val="NormalTok"/>
-        </w:rPr>
-        <w:t xml:space="preserve">(data)[</w:t>
-      </w:r>
-      <w:r>
-        <w:rPr>
-          <w:rStyle w:val="FunctionTok"/>
-        </w:rPr>
-        <w:t xml:space="preserve">colnames</w:t>
-      </w:r>
-      <w:r>
-        <w:rPr>
-          <w:rStyle w:val="NormalTok"/>
-        </w:rPr>
-        <w:t xml:space="preserve">(data) </w:t>
+        <w:t xml:space="preserve"># Sets units for species richness</w:t>
+      </w:r>
+      <w:r>
+        <w:br/>
+      </w:r>
+      <w:r>
+        <w:rPr>
+          <w:rStyle w:val="NormalTok"/>
+        </w:rPr>
+        <w:t xml:space="preserve">unit </w:t>
+      </w:r>
+      <w:r>
+        <w:rPr>
+          <w:rStyle w:val="OtherTok"/>
+        </w:rPr>
+        <w:t xml:space="preserve">&lt;-</w:t>
+      </w:r>
+      <w:r>
+        <w:rPr>
+          <w:rStyle w:val="NormalTok"/>
+        </w:rPr>
+        <w:t xml:space="preserve"> </w:t>
+      </w:r>
+      <w:r>
+        <w:rPr>
+          <w:rStyle w:val="StringTok"/>
+        </w:rPr>
+        <w:t xml:space="preserve">"%"</w:t>
+      </w:r>
+      <w:r>
+        <w:br/>
+      </w:r>
+      <w:r>
+        <w:rPr>
+          <w:rStyle w:val="NormalTok"/>
+        </w:rPr>
+        <w:t xml:space="preserve">data</w:t>
+      </w:r>
+      <w:r>
+        <w:rPr>
+          <w:rStyle w:val="SpecialCharTok"/>
+        </w:rPr>
+        <w:t xml:space="preserve">$</w:t>
+      </w:r>
+      <w:r>
+        <w:rPr>
+          <w:rStyle w:val="NormalTok"/>
+        </w:rPr>
+        <w:t xml:space="preserve">ParameterUnits </w:t>
+      </w:r>
+      <w:r>
+        <w:rPr>
+          <w:rStyle w:val="OtherTok"/>
+        </w:rPr>
+        <w:t xml:space="preserve">&lt;-</w:t>
+      </w:r>
+      <w:r>
+        <w:rPr>
+          <w:rStyle w:val="NormalTok"/>
+        </w:rPr>
+        <w:t xml:space="preserve"> unit</w:t>
+      </w:r>
+      <w:r>
+        <w:br/>
+      </w:r>
+      <w:r>
+        <w:br/>
+      </w:r>
+      <w:r>
+        <w:rPr>
+          <w:rStyle w:val="CommentTok"/>
+        </w:rPr>
+        <w:t xml:space="preserve"># Remove any rows that are not corals</w:t>
+      </w:r>
+      <w:r>
+        <w:br/>
+      </w:r>
+      <w:r>
+        <w:rPr>
+          <w:rStyle w:val="NormalTok"/>
+        </w:rPr>
+        <w:t xml:space="preserve">data </w:t>
+      </w:r>
+      <w:r>
+        <w:rPr>
+          <w:rStyle w:val="OtherTok"/>
+        </w:rPr>
+        <w:t xml:space="preserve">&lt;-</w:t>
+      </w:r>
+      <w:r>
+        <w:rPr>
+          <w:rStyle w:val="NormalTok"/>
+        </w:rPr>
+        <w:t xml:space="preserve"> data[SpeciesGroup1</w:t>
       </w:r>
       <w:r>
         <w:rPr>
@@ -1819,15 +1378,807 @@
       </w:r>
       <w:r>
         <w:rPr>
+          <w:rStyle w:val="StringTok"/>
+        </w:rPr>
+        <w:t xml:space="preserve">"Octocoral"</w:t>
+      </w:r>
+      <w:r>
+        <w:rPr>
+          <w:rStyle w:val="SpecialCharTok"/>
+        </w:rPr>
+        <w:t xml:space="preserve">|</w:t>
+      </w:r>
+      <w:r>
+        <w:rPr>
+          <w:rStyle w:val="NormalTok"/>
+        </w:rPr>
+        <w:t xml:space="preserve">SpeciesGroup1</w:t>
+      </w:r>
+      <w:r>
+        <w:rPr>
+          <w:rStyle w:val="SpecialCharTok"/>
+        </w:rPr>
+        <w:t xml:space="preserve">==</w:t>
+      </w:r>
+      <w:r>
+        <w:rPr>
+          <w:rStyle w:val="StringTok"/>
+        </w:rPr>
+        <w:t xml:space="preserve">"Milleporans"</w:t>
+      </w:r>
+      <w:r>
+        <w:rPr>
+          <w:rStyle w:val="SpecialCharTok"/>
+        </w:rPr>
+        <w:t xml:space="preserve">|</w:t>
+      </w:r>
+      <w:r>
+        <w:br/>
+      </w:r>
+      <w:r>
+        <w:rPr>
+          <w:rStyle w:val="NormalTok"/>
+        </w:rPr>
+        <w:t xml:space="preserve">               SpeciesGroup1</w:t>
+      </w:r>
+      <w:r>
+        <w:rPr>
+          <w:rStyle w:val="SpecialCharTok"/>
+        </w:rPr>
+        <w:t xml:space="preserve">==</w:t>
+      </w:r>
+      <w:r>
+        <w:rPr>
+          <w:rStyle w:val="StringTok"/>
+        </w:rPr>
+        <w:t xml:space="preserve">"Scleractinian"</w:t>
+      </w:r>
+      <w:r>
+        <w:rPr>
+          <w:rStyle w:val="NormalTok"/>
+        </w:rPr>
+        <w:t xml:space="preserve">, ]</w:t>
+      </w:r>
+      <w:r>
+        <w:br/>
+      </w:r>
+      <w:r>
+        <w:rPr>
+          <w:rStyle w:val="CommentTok"/>
+        </w:rPr>
+        <w:t xml:space="preserve"># Remove rows with missing ManagedAreaName</w:t>
+      </w:r>
+      <w:r>
+        <w:br/>
+      </w:r>
+      <w:r>
+        <w:rPr>
+          <w:rStyle w:val="NormalTok"/>
+        </w:rPr>
+        <w:t xml:space="preserve">data </w:t>
+      </w:r>
+      <w:r>
+        <w:rPr>
+          <w:rStyle w:val="OtherTok"/>
+        </w:rPr>
+        <w:t xml:space="preserve">&lt;-</w:t>
+      </w:r>
+      <w:r>
+        <w:rPr>
+          <w:rStyle w:val="NormalTok"/>
+        </w:rPr>
+        <w:t xml:space="preserve"> data[</w:t>
+      </w:r>
+      <w:r>
+        <w:rPr>
+          <w:rStyle w:val="SpecialCharTok"/>
+        </w:rPr>
+        <w:t xml:space="preserve">!</w:t>
+      </w:r>
+      <w:r>
+        <w:rPr>
+          <w:rStyle w:val="FunctionTok"/>
+        </w:rPr>
+        <w:t xml:space="preserve">is.na</w:t>
+      </w:r>
+      <w:r>
+        <w:rPr>
+          <w:rStyle w:val="NormalTok"/>
+        </w:rPr>
+        <w:t xml:space="preserve">(data</w:t>
+      </w:r>
+      <w:r>
+        <w:rPr>
+          <w:rStyle w:val="SpecialCharTok"/>
+        </w:rPr>
+        <w:t xml:space="preserve">$</w:t>
+      </w:r>
+      <w:r>
+        <w:rPr>
+          <w:rStyle w:val="NormalTok"/>
+        </w:rPr>
+        <w:t xml:space="preserve">ManagedAreaName),]</w:t>
+      </w:r>
+      <w:r>
+        <w:br/>
+      </w:r>
+      <w:r>
+        <w:rPr>
+          <w:rStyle w:val="NormalTok"/>
+        </w:rPr>
+        <w:t xml:space="preserve">data </w:t>
+      </w:r>
+      <w:r>
+        <w:rPr>
+          <w:rStyle w:val="OtherTok"/>
+        </w:rPr>
+        <w:t xml:space="preserve">&lt;-</w:t>
+      </w:r>
+      <w:r>
+        <w:rPr>
+          <w:rStyle w:val="NormalTok"/>
+        </w:rPr>
+        <w:t xml:space="preserve"> data[data</w:t>
+      </w:r>
+      <w:r>
+        <w:rPr>
+          <w:rStyle w:val="SpecialCharTok"/>
+        </w:rPr>
+        <w:t xml:space="preserve">$</w:t>
+      </w:r>
+      <w:r>
+        <w:rPr>
+          <w:rStyle w:val="NormalTok"/>
+        </w:rPr>
+        <w:t xml:space="preserve">ManagedAreaName</w:t>
+      </w:r>
+      <w:r>
+        <w:rPr>
+          <w:rStyle w:val="SpecialCharTok"/>
+        </w:rPr>
+        <w:t xml:space="preserve">!=</w:t>
+      </w:r>
+      <w:r>
+        <w:rPr>
+          <w:rStyle w:val="StringTok"/>
+        </w:rPr>
+        <w:t xml:space="preserve">"NA"</w:t>
+      </w:r>
+      <w:r>
+        <w:rPr>
+          <w:rStyle w:val="NormalTok"/>
+        </w:rPr>
+        <w:t xml:space="preserve">,]</w:t>
+      </w:r>
+      <w:r>
+        <w:br/>
+      </w:r>
+      <w:r>
+        <w:rPr>
+          <w:rStyle w:val="CommentTok"/>
+        </w:rPr>
+        <w:t xml:space="preserve"># Remove rows with missing GenusName</w:t>
+      </w:r>
+      <w:r>
+        <w:br/>
+      </w:r>
+      <w:r>
+        <w:rPr>
+          <w:rStyle w:val="NormalTok"/>
+        </w:rPr>
+        <w:t xml:space="preserve">data </w:t>
+      </w:r>
+      <w:r>
+        <w:rPr>
+          <w:rStyle w:val="OtherTok"/>
+        </w:rPr>
+        <w:t xml:space="preserve">&lt;-</w:t>
+      </w:r>
+      <w:r>
+        <w:rPr>
+          <w:rStyle w:val="NormalTok"/>
+        </w:rPr>
+        <w:t xml:space="preserve"> data[</w:t>
+      </w:r>
+      <w:r>
+        <w:rPr>
+          <w:rStyle w:val="SpecialCharTok"/>
+        </w:rPr>
+        <w:t xml:space="preserve">!</w:t>
+      </w:r>
+      <w:r>
+        <w:rPr>
+          <w:rStyle w:val="FunctionTok"/>
+        </w:rPr>
+        <w:t xml:space="preserve">is.na</w:t>
+      </w:r>
+      <w:r>
+        <w:rPr>
+          <w:rStyle w:val="NormalTok"/>
+        </w:rPr>
+        <w:t xml:space="preserve">(data</w:t>
+      </w:r>
+      <w:r>
+        <w:rPr>
+          <w:rStyle w:val="SpecialCharTok"/>
+        </w:rPr>
+        <w:t xml:space="preserve">$</w:t>
+      </w:r>
+      <w:r>
+        <w:rPr>
+          <w:rStyle w:val="NormalTok"/>
+        </w:rPr>
+        <w:t xml:space="preserve">GenusName),]</w:t>
+      </w:r>
+      <w:r>
+        <w:br/>
+      </w:r>
+      <w:r>
+        <w:rPr>
+          <w:rStyle w:val="CommentTok"/>
+        </w:rPr>
+        <w:t xml:space="preserve"># Remove rows with missing SpeciesName</w:t>
+      </w:r>
+      <w:r>
+        <w:br/>
+      </w:r>
+      <w:r>
+        <w:rPr>
+          <w:rStyle w:val="NormalTok"/>
+        </w:rPr>
+        <w:t xml:space="preserve">data </w:t>
+      </w:r>
+      <w:r>
+        <w:rPr>
+          <w:rStyle w:val="OtherTok"/>
+        </w:rPr>
+        <w:t xml:space="preserve">&lt;-</w:t>
+      </w:r>
+      <w:r>
+        <w:rPr>
+          <w:rStyle w:val="NormalTok"/>
+        </w:rPr>
+        <w:t xml:space="preserve"> data[</w:t>
+      </w:r>
+      <w:r>
+        <w:rPr>
+          <w:rStyle w:val="SpecialCharTok"/>
+        </w:rPr>
+        <w:t xml:space="preserve">!</w:t>
+      </w:r>
+      <w:r>
+        <w:rPr>
+          <w:rStyle w:val="FunctionTok"/>
+        </w:rPr>
+        <w:t xml:space="preserve">is.na</w:t>
+      </w:r>
+      <w:r>
+        <w:rPr>
+          <w:rStyle w:val="NormalTok"/>
+        </w:rPr>
+        <w:t xml:space="preserve">(data</w:t>
+      </w:r>
+      <w:r>
+        <w:rPr>
+          <w:rStyle w:val="SpecialCharTok"/>
+        </w:rPr>
+        <w:t xml:space="preserve">$</w:t>
+      </w:r>
+      <w:r>
+        <w:rPr>
+          <w:rStyle w:val="NormalTok"/>
+        </w:rPr>
+        <w:t xml:space="preserve">SpeciesName),]</w:t>
+      </w:r>
+      <w:r>
+        <w:br/>
+      </w:r>
+      <w:r>
+        <w:rPr>
+          <w:rStyle w:val="CommentTok"/>
+        </w:rPr>
+        <w:t xml:space="preserve"># Remove rows with missing Months</w:t>
+      </w:r>
+      <w:r>
+        <w:br/>
+      </w:r>
+      <w:r>
+        <w:rPr>
+          <w:rStyle w:val="NormalTok"/>
+        </w:rPr>
+        <w:t xml:space="preserve">data </w:t>
+      </w:r>
+      <w:r>
+        <w:rPr>
+          <w:rStyle w:val="OtherTok"/>
+        </w:rPr>
+        <w:t xml:space="preserve">&lt;-</w:t>
+      </w:r>
+      <w:r>
+        <w:rPr>
+          <w:rStyle w:val="NormalTok"/>
+        </w:rPr>
+        <w:t xml:space="preserve"> data[</w:t>
+      </w:r>
+      <w:r>
+        <w:rPr>
+          <w:rStyle w:val="SpecialCharTok"/>
+        </w:rPr>
+        <w:t xml:space="preserve">!</w:t>
+      </w:r>
+      <w:r>
+        <w:rPr>
+          <w:rStyle w:val="FunctionTok"/>
+        </w:rPr>
+        <w:t xml:space="preserve">is.na</w:t>
+      </w:r>
+      <w:r>
+        <w:rPr>
+          <w:rStyle w:val="NormalTok"/>
+        </w:rPr>
+        <w:t xml:space="preserve">(data</w:t>
+      </w:r>
+      <w:r>
+        <w:rPr>
+          <w:rStyle w:val="SpecialCharTok"/>
+        </w:rPr>
+        <w:t xml:space="preserve">$</w:t>
+      </w:r>
+      <w:r>
+        <w:rPr>
+          <w:rStyle w:val="NormalTok"/>
+        </w:rPr>
+        <w:t xml:space="preserve">Month),]</w:t>
+      </w:r>
+      <w:r>
+        <w:br/>
+      </w:r>
+      <w:r>
+        <w:rPr>
+          <w:rStyle w:val="CommentTok"/>
+        </w:rPr>
+        <w:t xml:space="preserve"># Remove rows with missing Years</w:t>
+      </w:r>
+      <w:r>
+        <w:br/>
+      </w:r>
+      <w:r>
+        <w:rPr>
+          <w:rStyle w:val="NormalTok"/>
+        </w:rPr>
+        <w:t xml:space="preserve">data </w:t>
+      </w:r>
+      <w:r>
+        <w:rPr>
+          <w:rStyle w:val="OtherTok"/>
+        </w:rPr>
+        <w:t xml:space="preserve">&lt;-</w:t>
+      </w:r>
+      <w:r>
+        <w:rPr>
+          <w:rStyle w:val="NormalTok"/>
+        </w:rPr>
+        <w:t xml:space="preserve"> data[</w:t>
+      </w:r>
+      <w:r>
+        <w:rPr>
+          <w:rStyle w:val="SpecialCharTok"/>
+        </w:rPr>
+        <w:t xml:space="preserve">!</w:t>
+      </w:r>
+      <w:r>
+        <w:rPr>
+          <w:rStyle w:val="FunctionTok"/>
+        </w:rPr>
+        <w:t xml:space="preserve">is.na</w:t>
+      </w:r>
+      <w:r>
+        <w:rPr>
+          <w:rStyle w:val="NormalTok"/>
+        </w:rPr>
+        <w:t xml:space="preserve">(data</w:t>
+      </w:r>
+      <w:r>
+        <w:rPr>
+          <w:rStyle w:val="SpecialCharTok"/>
+        </w:rPr>
+        <w:t xml:space="preserve">$</w:t>
+      </w:r>
+      <w:r>
+        <w:rPr>
+          <w:rStyle w:val="NormalTok"/>
+        </w:rPr>
+        <w:t xml:space="preserve">Year),]</w:t>
+      </w:r>
+      <w:r>
+        <w:br/>
+      </w:r>
+      <w:r>
+        <w:rPr>
+          <w:rStyle w:val="CommentTok"/>
+        </w:rPr>
+        <w:t xml:space="preserve"># Remove rows with missing SpeciesGroup1</w:t>
+      </w:r>
+      <w:r>
+        <w:br/>
+      </w:r>
+      <w:r>
+        <w:rPr>
+          <w:rStyle w:val="NormalTok"/>
+        </w:rPr>
+        <w:t xml:space="preserve">data </w:t>
+      </w:r>
+      <w:r>
+        <w:rPr>
+          <w:rStyle w:val="OtherTok"/>
+        </w:rPr>
+        <w:t xml:space="preserve">&lt;-</w:t>
+      </w:r>
+      <w:r>
+        <w:rPr>
+          <w:rStyle w:val="NormalTok"/>
+        </w:rPr>
+        <w:t xml:space="preserve"> data[</w:t>
+      </w:r>
+      <w:r>
+        <w:rPr>
+          <w:rStyle w:val="SpecialCharTok"/>
+        </w:rPr>
+        <w:t xml:space="preserve">!</w:t>
+      </w:r>
+      <w:r>
+        <w:rPr>
+          <w:rStyle w:val="FunctionTok"/>
+        </w:rPr>
+        <w:t xml:space="preserve">is.na</w:t>
+      </w:r>
+      <w:r>
+        <w:rPr>
+          <w:rStyle w:val="NormalTok"/>
+        </w:rPr>
+        <w:t xml:space="preserve">(data</w:t>
+      </w:r>
+      <w:r>
+        <w:rPr>
+          <w:rStyle w:val="SpecialCharTok"/>
+        </w:rPr>
+        <w:t xml:space="preserve">$</w:t>
+      </w:r>
+      <w:r>
+        <w:rPr>
+          <w:rStyle w:val="NormalTok"/>
+        </w:rPr>
+        <w:t xml:space="preserve">SpeciesGroup1),]</w:t>
+      </w:r>
+      <w:r>
+        <w:br/>
+      </w:r>
+      <w:r>
+        <w:rPr>
+          <w:rStyle w:val="CommentTok"/>
+        </w:rPr>
+        <w:t xml:space="preserve"># Remove rows with missing ResultValue</w:t>
+      </w:r>
+      <w:r>
+        <w:br/>
+      </w:r>
+      <w:r>
+        <w:rPr>
+          <w:rStyle w:val="NormalTok"/>
+        </w:rPr>
+        <w:t xml:space="preserve">data </w:t>
+      </w:r>
+      <w:r>
+        <w:rPr>
+          <w:rStyle w:val="OtherTok"/>
+        </w:rPr>
+        <w:t xml:space="preserve">&lt;-</w:t>
+      </w:r>
+      <w:r>
+        <w:rPr>
+          <w:rStyle w:val="NormalTok"/>
+        </w:rPr>
+        <w:t xml:space="preserve"> data[</w:t>
+      </w:r>
+      <w:r>
+        <w:rPr>
+          <w:rStyle w:val="SpecialCharTok"/>
+        </w:rPr>
+        <w:t xml:space="preserve">!</w:t>
+      </w:r>
+      <w:r>
+        <w:rPr>
+          <w:rStyle w:val="FunctionTok"/>
+        </w:rPr>
+        <w:t xml:space="preserve">is.na</w:t>
+      </w:r>
+      <w:r>
+        <w:rPr>
+          <w:rStyle w:val="NormalTok"/>
+        </w:rPr>
+        <w:t xml:space="preserve">(data</w:t>
+      </w:r>
+      <w:r>
+        <w:rPr>
+          <w:rStyle w:val="SpecialCharTok"/>
+        </w:rPr>
+        <w:t xml:space="preserve">$</w:t>
+      </w:r>
+      <w:r>
+        <w:rPr>
+          <w:rStyle w:val="NormalTok"/>
+        </w:rPr>
+        <w:t xml:space="preserve">ResultValue),]</w:t>
+      </w:r>
+      <w:r>
+        <w:br/>
+      </w:r>
+      <w:r>
+        <w:rPr>
+          <w:rStyle w:val="CommentTok"/>
+        </w:rPr>
+        <w:t xml:space="preserve"># Remove rows with missing SampleDate</w:t>
+      </w:r>
+      <w:r>
+        <w:br/>
+      </w:r>
+      <w:r>
+        <w:rPr>
+          <w:rStyle w:val="NormalTok"/>
+        </w:rPr>
+        <w:t xml:space="preserve">data </w:t>
+      </w:r>
+      <w:r>
+        <w:rPr>
+          <w:rStyle w:val="OtherTok"/>
+        </w:rPr>
+        <w:t xml:space="preserve">&lt;-</w:t>
+      </w:r>
+      <w:r>
+        <w:rPr>
+          <w:rStyle w:val="NormalTok"/>
+        </w:rPr>
+        <w:t xml:space="preserve"> data[</w:t>
+      </w:r>
+      <w:r>
+        <w:rPr>
+          <w:rStyle w:val="SpecialCharTok"/>
+        </w:rPr>
+        <w:t xml:space="preserve">!</w:t>
+      </w:r>
+      <w:r>
+        <w:rPr>
+          <w:rStyle w:val="FunctionTok"/>
+        </w:rPr>
+        <w:t xml:space="preserve">is.na</w:t>
+      </w:r>
+      <w:r>
+        <w:rPr>
+          <w:rStyle w:val="NormalTok"/>
+        </w:rPr>
+        <w:t xml:space="preserve">(data</w:t>
+      </w:r>
+      <w:r>
+        <w:rPr>
+          <w:rStyle w:val="SpecialCharTok"/>
+        </w:rPr>
+        <w:t xml:space="preserve">$</w:t>
+      </w:r>
+      <w:r>
+        <w:rPr>
+          <w:rStyle w:val="NormalTok"/>
+        </w:rPr>
+        <w:t xml:space="preserve">SampleDate),]</w:t>
+      </w:r>
+      <w:r>
+        <w:br/>
+      </w:r>
+      <w:r>
+        <w:rPr>
+          <w:rStyle w:val="CommentTok"/>
+        </w:rPr>
+        <w:t xml:space="preserve"># Remove duplicate rows</w:t>
+      </w:r>
+      <w:r>
+        <w:br/>
+      </w:r>
+      <w:r>
+        <w:rPr>
+          <w:rStyle w:val="NormalTok"/>
+        </w:rPr>
+        <w:t xml:space="preserve">data </w:t>
+      </w:r>
+      <w:r>
+        <w:rPr>
+          <w:rStyle w:val="OtherTok"/>
+        </w:rPr>
+        <w:t xml:space="preserve">&lt;-</w:t>
+      </w:r>
+      <w:r>
+        <w:rPr>
+          <w:rStyle w:val="NormalTok"/>
+        </w:rPr>
+        <w:t xml:space="preserve"> data[data</w:t>
+      </w:r>
+      <w:r>
+        <w:rPr>
+          <w:rStyle w:val="SpecialCharTok"/>
+        </w:rPr>
+        <w:t xml:space="preserve">$</w:t>
+      </w:r>
+      <w:r>
+        <w:rPr>
+          <w:rStyle w:val="NormalTok"/>
+        </w:rPr>
+        <w:t xml:space="preserve">MADup</w:t>
+      </w:r>
+      <w:r>
+        <w:rPr>
+          <w:rStyle w:val="SpecialCharTok"/>
+        </w:rPr>
+        <w:t xml:space="preserve">==</w:t>
+      </w:r>
+      <w:r>
+        <w:rPr>
+          <w:rStyle w:val="DecValTok"/>
+        </w:rPr>
+        <w:t xml:space="preserve">1</w:t>
+      </w:r>
+      <w:r>
+        <w:rPr>
+          <w:rStyle w:val="NormalTok"/>
+        </w:rPr>
+        <w:t xml:space="preserve">,]</w:t>
+      </w:r>
+      <w:r>
+        <w:br/>
+      </w:r>
+      <w:r>
+        <w:rPr>
+          <w:rStyle w:val="CommentTok"/>
+        </w:rPr>
+        <w:t xml:space="preserve"># Create variable that combines the genus and species name</w:t>
+      </w:r>
+      <w:r>
+        <w:br/>
+      </w:r>
+      <w:r>
+        <w:rPr>
+          <w:rStyle w:val="NormalTok"/>
+        </w:rPr>
+        <w:t xml:space="preserve">data</w:t>
+      </w:r>
+      <w:r>
+        <w:rPr>
+          <w:rStyle w:val="SpecialCharTok"/>
+        </w:rPr>
+        <w:t xml:space="preserve">$</w:t>
+      </w:r>
+      <w:r>
+        <w:rPr>
+          <w:rStyle w:val="NormalTok"/>
+        </w:rPr>
+        <w:t xml:space="preserve">gensp </w:t>
+      </w:r>
+      <w:r>
+        <w:rPr>
+          <w:rStyle w:val="OtherTok"/>
+        </w:rPr>
+        <w:t xml:space="preserve">&lt;-</w:t>
+      </w:r>
+      <w:r>
+        <w:rPr>
           <w:rStyle w:val="NormalTok"/>
         </w:rPr>
         <w:t xml:space="preserve"> </w:t>
       </w:r>
       <w:r>
         <w:rPr>
+          <w:rStyle w:val="FunctionTok"/>
+        </w:rPr>
+        <w:t xml:space="preserve">paste</w:t>
+      </w:r>
+      <w:r>
+        <w:rPr>
+          <w:rStyle w:val="NormalTok"/>
+        </w:rPr>
+        <w:t xml:space="preserve">(data</w:t>
+      </w:r>
+      <w:r>
+        <w:rPr>
+          <w:rStyle w:val="SpecialCharTok"/>
+        </w:rPr>
+        <w:t xml:space="preserve">$</w:t>
+      </w:r>
+      <w:r>
+        <w:rPr>
+          <w:rStyle w:val="NormalTok"/>
+        </w:rPr>
+        <w:t xml:space="preserve">GenusName, data</w:t>
+      </w:r>
+      <w:r>
+        <w:rPr>
+          <w:rStyle w:val="SpecialCharTok"/>
+        </w:rPr>
+        <w:t xml:space="preserve">$</w:t>
+      </w:r>
+      <w:r>
+        <w:rPr>
+          <w:rStyle w:val="NormalTok"/>
+        </w:rPr>
+        <w:t xml:space="preserve">SpeciesName, </w:t>
+      </w:r>
+      <w:r>
+        <w:rPr>
+          <w:rStyle w:val="AttributeTok"/>
+        </w:rPr>
+        <w:t xml:space="preserve">sep=</w:t>
+      </w:r>
+      <w:r>
+        <w:rPr>
           <w:rStyle w:val="StringTok"/>
         </w:rPr>
-        <w:t xml:space="preserve">"[PercentCover-SpeciesComposition_%]"</w:t>
+        <w:t xml:space="preserve">" "</w:t>
+      </w:r>
+      <w:r>
+        <w:rPr>
+          <w:rStyle w:val="NormalTok"/>
+        </w:rPr>
+        <w:t xml:space="preserve">)</w:t>
+      </w:r>
+      <w:r>
+        <w:br/>
+      </w:r>
+      <w:r>
+        <w:rPr>
+          <w:rStyle w:val="CommentTok"/>
+        </w:rPr>
+        <w:t xml:space="preserve"># Corrects Managed Area names to be consistent with official names</w:t>
+      </w:r>
+      <w:r>
+        <w:br/>
+      </w:r>
+      <w:r>
+        <w:rPr>
+          <w:rStyle w:val="NormalTok"/>
+        </w:rPr>
+        <w:t xml:space="preserve">data</w:t>
+      </w:r>
+      <w:r>
+        <w:rPr>
+          <w:rStyle w:val="SpecialCharTok"/>
+        </w:rPr>
+        <w:t xml:space="preserve">$</w:t>
+      </w:r>
+      <w:r>
+        <w:rPr>
+          <w:rStyle w:val="NormalTok"/>
+        </w:rPr>
+        <w:t xml:space="preserve">ManagedAreaName[data</w:t>
+      </w:r>
+      <w:r>
+        <w:rPr>
+          <w:rStyle w:val="SpecialCharTok"/>
+        </w:rPr>
+        <w:t xml:space="preserve">$</w:t>
+      </w:r>
+      <w:r>
+        <w:rPr>
+          <w:rStyle w:val="NormalTok"/>
+        </w:rPr>
+        <w:t xml:space="preserve">ManagedAreaName</w:t>
+      </w:r>
+      <w:r>
+        <w:rPr>
+          <w:rStyle w:val="SpecialCharTok"/>
+        </w:rPr>
+        <w:t xml:space="preserve">==</w:t>
+      </w:r>
+      <w:r>
+        <w:rPr>
+          <w:rStyle w:val="StringTok"/>
+        </w:rPr>
+        <w:t xml:space="preserve">"Florida Keys NMS"</w:t>
       </w:r>
       <w:r>
         <w:rPr>
@@ -1848,13 +2199,238 @@
         <w:rPr>
           <w:rStyle w:val="NormalTok"/>
         </w:rPr>
-        <w:t xml:space="preserve">  </w:t>
+        <w:t xml:space="preserve">   </w:t>
       </w:r>
       <w:r>
         <w:rPr>
           <w:rStyle w:val="StringTok"/>
         </w:rPr>
-        <w:t xml:space="preserve">"perccov"</w:t>
+        <w:t xml:space="preserve">"Florida Keys National Marine Sanctuary"</w:t>
+      </w:r>
+      <w:r>
+        <w:br/>
+      </w:r>
+      <w:r>
+        <w:rPr>
+          <w:rStyle w:val="NormalTok"/>
+        </w:rPr>
+        <w:t xml:space="preserve">data</w:t>
+      </w:r>
+      <w:r>
+        <w:rPr>
+          <w:rStyle w:val="SpecialCharTok"/>
+        </w:rPr>
+        <w:t xml:space="preserve">$</w:t>
+      </w:r>
+      <w:r>
+        <w:rPr>
+          <w:rStyle w:val="NormalTok"/>
+        </w:rPr>
+        <w:t xml:space="preserve">ManagedAreaName[data</w:t>
+      </w:r>
+      <w:r>
+        <w:rPr>
+          <w:rStyle w:val="SpecialCharTok"/>
+        </w:rPr>
+        <w:t xml:space="preserve">$</w:t>
+      </w:r>
+      <w:r>
+        <w:rPr>
+          <w:rStyle w:val="NormalTok"/>
+        </w:rPr>
+        <w:t xml:space="preserve">ManagedAreaName</w:t>
+      </w:r>
+      <w:r>
+        <w:rPr>
+          <w:rStyle w:val="SpecialCharTok"/>
+        </w:rPr>
+        <w:t xml:space="preserve">==</w:t>
+      </w:r>
+      <w:r>
+        <w:br/>
+      </w:r>
+      <w:r>
+        <w:rPr>
+          <w:rStyle w:val="NormalTok"/>
+        </w:rPr>
+        <w:t xml:space="preserve">                       </w:t>
+      </w:r>
+      <w:r>
+        <w:rPr>
+          <w:rStyle w:val="StringTok"/>
+        </w:rPr>
+        <w:t xml:space="preserve">"Biscayne Bay-Cape Florida to Monroe County Line"</w:t>
+      </w:r>
+      <w:r>
+        <w:rPr>
+          <w:rStyle w:val="NormalTok"/>
+        </w:rPr>
+        <w:t xml:space="preserve">] </w:t>
+      </w:r>
+      <w:r>
+        <w:rPr>
+          <w:rStyle w:val="OtherTok"/>
+        </w:rPr>
+        <w:t xml:space="preserve">&lt;-</w:t>
+      </w:r>
+      <w:r>
+        <w:br/>
+      </w:r>
+      <w:r>
+        <w:rPr>
+          <w:rStyle w:val="NormalTok"/>
+        </w:rPr>
+        <w:t xml:space="preserve">   </w:t>
+      </w:r>
+      <w:r>
+        <w:rPr>
+          <w:rStyle w:val="StringTok"/>
+        </w:rPr>
+        <w:t xml:space="preserve">"Biscayne Bay-Cape Florida to Monroe County Line Aquatic Preserve"</w:t>
+      </w:r>
+      <w:r>
+        <w:br/>
+      </w:r>
+      <w:r>
+        <w:rPr>
+          <w:rStyle w:val="NormalTok"/>
+        </w:rPr>
+        <w:t xml:space="preserve">data</w:t>
+      </w:r>
+      <w:r>
+        <w:rPr>
+          <w:rStyle w:val="SpecialCharTok"/>
+        </w:rPr>
+        <w:t xml:space="preserve">$</w:t>
+      </w:r>
+      <w:r>
+        <w:rPr>
+          <w:rStyle w:val="NormalTok"/>
+        </w:rPr>
+        <w:t xml:space="preserve">ManagedAreaName[data</w:t>
+      </w:r>
+      <w:r>
+        <w:rPr>
+          <w:rStyle w:val="SpecialCharTok"/>
+        </w:rPr>
+        <w:t xml:space="preserve">$</w:t>
+      </w:r>
+      <w:r>
+        <w:rPr>
+          <w:rStyle w:val="NormalTok"/>
+        </w:rPr>
+        <w:t xml:space="preserve">ManagedAreaName</w:t>
+      </w:r>
+      <w:r>
+        <w:rPr>
+          <w:rStyle w:val="SpecialCharTok"/>
+        </w:rPr>
+        <w:t xml:space="preserve">==</w:t>
+      </w:r>
+      <w:r>
+        <w:rPr>
+          <w:rStyle w:val="StringTok"/>
+        </w:rPr>
+        <w:t xml:space="preserve">"Coupon Bight"</w:t>
+      </w:r>
+      <w:r>
+        <w:rPr>
+          <w:rStyle w:val="NormalTok"/>
+        </w:rPr>
+        <w:t xml:space="preserve">] </w:t>
+      </w:r>
+      <w:r>
+        <w:rPr>
+          <w:rStyle w:val="OtherTok"/>
+        </w:rPr>
+        <w:t xml:space="preserve">&lt;-</w:t>
+      </w:r>
+      <w:r>
+        <w:br/>
+      </w:r>
+      <w:r>
+        <w:rPr>
+          <w:rStyle w:val="NormalTok"/>
+        </w:rPr>
+        <w:t xml:space="preserve">   </w:t>
+      </w:r>
+      <w:r>
+        <w:rPr>
+          <w:rStyle w:val="StringTok"/>
+        </w:rPr>
+        <w:t xml:space="preserve">"Coupon Bight Aquatic Preserve"</w:t>
+      </w:r>
+      <w:r>
+        <w:br/>
+      </w:r>
+      <w:r>
+        <w:rPr>
+          <w:rStyle w:val="NormalTok"/>
+        </w:rPr>
+        <w:t xml:space="preserve">data</w:t>
+      </w:r>
+      <w:r>
+        <w:rPr>
+          <w:rStyle w:val="SpecialCharTok"/>
+        </w:rPr>
+        <w:t xml:space="preserve">$</w:t>
+      </w:r>
+      <w:r>
+        <w:rPr>
+          <w:rStyle w:val="NormalTok"/>
+        </w:rPr>
+        <w:t xml:space="preserve">ManagedAreaName[data</w:t>
+      </w:r>
+      <w:r>
+        <w:rPr>
+          <w:rStyle w:val="SpecialCharTok"/>
+        </w:rPr>
+        <w:t xml:space="preserve">$</w:t>
+      </w:r>
+      <w:r>
+        <w:rPr>
+          <w:rStyle w:val="NormalTok"/>
+        </w:rPr>
+        <w:t xml:space="preserve">ManagedAreaName</w:t>
+      </w:r>
+      <w:r>
+        <w:rPr>
+          <w:rStyle w:val="SpecialCharTok"/>
+        </w:rPr>
+        <w:t xml:space="preserve">==</w:t>
+      </w:r>
+      <w:r>
+        <w:rPr>
+          <w:rStyle w:val="StringTok"/>
+        </w:rPr>
+        <w:t xml:space="preserve">"Coral ECA"</w:t>
+      </w:r>
+      <w:r>
+        <w:rPr>
+          <w:rStyle w:val="NormalTok"/>
+        </w:rPr>
+        <w:t xml:space="preserve">] </w:t>
+      </w:r>
+      <w:r>
+        <w:rPr>
+          <w:rStyle w:val="OtherTok"/>
+        </w:rPr>
+        <w:t xml:space="preserve">&lt;-</w:t>
+      </w:r>
+      <w:r>
+        <w:br/>
+      </w:r>
+      <w:r>
+        <w:rPr>
+          <w:rStyle w:val="NormalTok"/>
+        </w:rPr>
+        <w:t xml:space="preserve">   </w:t>
+      </w:r>
+      <w:r>
+        <w:rPr>
+          <w:rStyle w:val="StringTok"/>
+        </w:rPr>
+        <w:t xml:space="preserve">"Southeast Florida Coral Reef Ecosystem Conservation Area"</w:t>
       </w:r>
       <w:r>
         <w:br/>
@@ -1866,16 +2442,25 @@
         <w:rPr>
           <w:rStyle w:val="CommentTok"/>
         </w:rPr>
-        <w:t xml:space="preserve"># Sets units for species richness</w:t>
-      </w:r>
-      <w:r>
-        <w:br/>
-      </w:r>
-      <w:r>
-        <w:rPr>
-          <w:rStyle w:val="NormalTok"/>
-        </w:rPr>
-        <w:t xml:space="preserve">unit </w:t>
+        <w:t xml:space="preserve"># Adds AreaID for each managed area by combining the MA_All datatable to the</w:t>
+      </w:r>
+      <w:r>
+        <w:br/>
+      </w:r>
+      <w:r>
+        <w:rPr>
+          <w:rStyle w:val="CommentTok"/>
+        </w:rPr>
+        <w:t xml:space="preserve"># data based on ManagedAreaName</w:t>
+      </w:r>
+      <w:r>
+        <w:br/>
+      </w:r>
+      <w:r>
+        <w:rPr>
+          <w:rStyle w:val="NormalTok"/>
+        </w:rPr>
+        <w:t xml:space="preserve">data </w:t>
       </w:r>
       <w:r>
         <w:rPr>
@@ -1891,18 +2476,174 @@
       </w:r>
       <w:r>
         <w:rPr>
+          <w:rStyle w:val="FunctionTok"/>
+        </w:rPr>
+        <w:t xml:space="preserve">merge.data.frame</w:t>
+      </w:r>
+      <w:r>
+        <w:rPr>
+          <w:rStyle w:val="NormalTok"/>
+        </w:rPr>
+        <w:t xml:space="preserve">(MA_All[,</w:t>
+      </w:r>
+      <w:r>
+        <w:rPr>
+          <w:rStyle w:val="FunctionTok"/>
+        </w:rPr>
+        <w:t xml:space="preserve">c</w:t>
+      </w:r>
+      <w:r>
+        <w:rPr>
+          <w:rStyle w:val="NormalTok"/>
+        </w:rPr>
+        <w:t xml:space="preserve">(</w:t>
+      </w:r>
+      <w:r>
+        <w:rPr>
           <w:rStyle w:val="StringTok"/>
         </w:rPr>
-        <w:t xml:space="preserve">"%"</w:t>
-      </w:r>
-      <w:r>
-        <w:br/>
-      </w:r>
-      <w:r>
-        <w:rPr>
-          <w:rStyle w:val="NormalTok"/>
-        </w:rPr>
-        <w:t xml:space="preserve">data</w:t>
+        <w:t xml:space="preserve">"AreaID"</w:t>
+      </w:r>
+      <w:r>
+        <w:rPr>
+          <w:rStyle w:val="NormalTok"/>
+        </w:rPr>
+        <w:t xml:space="preserve">, </w:t>
+      </w:r>
+      <w:r>
+        <w:rPr>
+          <w:rStyle w:val="StringTok"/>
+        </w:rPr>
+        <w:t xml:space="preserve">"ManagedAreaName"</w:t>
+      </w:r>
+      <w:r>
+        <w:rPr>
+          <w:rStyle w:val="NormalTok"/>
+        </w:rPr>
+        <w:t xml:space="preserve">)],</w:t>
+      </w:r>
+      <w:r>
+        <w:br/>
+      </w:r>
+      <w:r>
+        <w:rPr>
+          <w:rStyle w:val="NormalTok"/>
+        </w:rPr>
+        <w:t xml:space="preserve">                          data, </w:t>
+      </w:r>
+      <w:r>
+        <w:rPr>
+          <w:rStyle w:val="AttributeTok"/>
+        </w:rPr>
+        <w:t xml:space="preserve">by=</w:t>
+      </w:r>
+      <w:r>
+        <w:rPr>
+          <w:rStyle w:val="FunctionTok"/>
+        </w:rPr>
+        <w:t xml:space="preserve">c</w:t>
+      </w:r>
+      <w:r>
+        <w:rPr>
+          <w:rStyle w:val="NormalTok"/>
+        </w:rPr>
+        <w:t xml:space="preserve">(</w:t>
+      </w:r>
+      <w:r>
+        <w:rPr>
+          <w:rStyle w:val="StringTok"/>
+        </w:rPr>
+        <w:t xml:space="preserve">"AreaID"</w:t>
+      </w:r>
+      <w:r>
+        <w:rPr>
+          <w:rStyle w:val="NormalTok"/>
+        </w:rPr>
+        <w:t xml:space="preserve">, </w:t>
+      </w:r>
+      <w:r>
+        <w:rPr>
+          <w:rStyle w:val="StringTok"/>
+        </w:rPr>
+        <w:t xml:space="preserve">"ManagedAreaName"</w:t>
+      </w:r>
+      <w:r>
+        <w:rPr>
+          <w:rStyle w:val="NormalTok"/>
+        </w:rPr>
+        <w:t xml:space="preserve">), </w:t>
+      </w:r>
+      <w:r>
+        <w:rPr>
+          <w:rStyle w:val="AttributeTok"/>
+        </w:rPr>
+        <w:t xml:space="preserve">all=</w:t>
+      </w:r>
+      <w:r>
+        <w:rPr>
+          <w:rStyle w:val="ConstantTok"/>
+        </w:rPr>
+        <w:t xml:space="preserve">TRUE</w:t>
+      </w:r>
+      <w:r>
+        <w:rPr>
+          <w:rStyle w:val="NormalTok"/>
+        </w:rPr>
+        <w:t xml:space="preserve">)</w:t>
+      </w:r>
+      <w:r>
+        <w:br/>
+      </w:r>
+      <w:r>
+        <w:br/>
+      </w:r>
+      <w:r>
+        <w:rPr>
+          <w:rStyle w:val="CommentTok"/>
+        </w:rPr>
+        <w:t xml:space="preserve"># Creates a variable with the names of all the managed areas that contain</w:t>
+      </w:r>
+      <w:r>
+        <w:br/>
+      </w:r>
+      <w:r>
+        <w:rPr>
+          <w:rStyle w:val="CommentTok"/>
+        </w:rPr>
+        <w:t xml:space="preserve"># species observations</w:t>
+      </w:r>
+      <w:r>
+        <w:br/>
+      </w:r>
+      <w:r>
+        <w:rPr>
+          <w:rStyle w:val="NormalTok"/>
+        </w:rPr>
+        <w:t xml:space="preserve">MA_Include </w:t>
+      </w:r>
+      <w:r>
+        <w:rPr>
+          <w:rStyle w:val="OtherTok"/>
+        </w:rPr>
+        <w:t xml:space="preserve">&lt;-</w:t>
+      </w:r>
+      <w:r>
+        <w:rPr>
+          <w:rStyle w:val="NormalTok"/>
+        </w:rPr>
+        <w:t xml:space="preserve"> </w:t>
+      </w:r>
+      <w:r>
+        <w:rPr>
+          <w:rStyle w:val="FunctionTok"/>
+        </w:rPr>
+        <w:t xml:space="preserve">unique</w:t>
+      </w:r>
+      <w:r>
+        <w:rPr>
+          <w:rStyle w:val="NormalTok"/>
+        </w:rPr>
+        <w:t xml:space="preserve">(data</w:t>
       </w:r>
       <w:r>
         <w:rPr>
@@ -1914,262 +2655,7 @@
         <w:rPr>
           <w:rStyle w:val="NormalTok"/>
         </w:rPr>
-        <w:t xml:space="preserve">ParameterUnits </w:t>
-      </w:r>
-      <w:r>
-        <w:rPr>
-          <w:rStyle w:val="OtherTok"/>
-        </w:rPr>
-        <w:t xml:space="preserve">&lt;-</w:t>
-      </w:r>
-      <w:r>
-        <w:rPr>
-          <w:rStyle w:val="NormalTok"/>
-        </w:rPr>
-        <w:t xml:space="preserve"> unit</w:t>
-      </w:r>
-      <w:r>
-        <w:br/>
-      </w:r>
-      <w:r>
-        <w:br/>
-      </w:r>
-      <w:r>
-        <w:rPr>
-          <w:rStyle w:val="CommentTok"/>
-        </w:rPr>
-        <w:t xml:space="preserve"># Replace instances where NA values imported as blank character string or as "NA"</w:t>
-      </w:r>
-      <w:r>
-        <w:br/>
-      </w:r>
-      <w:r>
-        <w:rPr>
-          <w:rStyle w:val="NormalTok"/>
-        </w:rPr>
-        <w:t xml:space="preserve">data </w:t>
-      </w:r>
-      <w:r>
-        <w:rPr>
-          <w:rStyle w:val="OtherTok"/>
-        </w:rPr>
-        <w:t xml:space="preserve">&lt;-</w:t>
-      </w:r>
-      <w:r>
-        <w:rPr>
-          <w:rStyle w:val="NormalTok"/>
-        </w:rPr>
-        <w:t xml:space="preserve"> </w:t>
-      </w:r>
-      <w:r>
-        <w:rPr>
-          <w:rStyle w:val="FunctionTok"/>
-        </w:rPr>
-        <w:t xml:space="preserve">replace</w:t>
-      </w:r>
-      <w:r>
-        <w:rPr>
-          <w:rStyle w:val="NormalTok"/>
-        </w:rPr>
-        <w:t xml:space="preserve">(data, data</w:t>
-      </w:r>
-      <w:r>
-        <w:rPr>
-          <w:rStyle w:val="SpecialCharTok"/>
-        </w:rPr>
-        <w:t xml:space="preserve">==</w:t>
-      </w:r>
-      <w:r>
-        <w:rPr>
-          <w:rStyle w:val="StringTok"/>
-        </w:rPr>
-        <w:t xml:space="preserve">""</w:t>
-      </w:r>
-      <w:r>
-        <w:rPr>
-          <w:rStyle w:val="NormalTok"/>
-        </w:rPr>
-        <w:t xml:space="preserve">, </w:t>
-      </w:r>
-      <w:r>
-        <w:rPr>
-          <w:rStyle w:val="ConstantTok"/>
-        </w:rPr>
-        <w:t xml:space="preserve">NA</w:t>
-      </w:r>
-      <w:r>
-        <w:rPr>
-          <w:rStyle w:val="NormalTok"/>
-        </w:rPr>
-        <w:t xml:space="preserve">)</w:t>
-      </w:r>
-      <w:r>
-        <w:br/>
-      </w:r>
-      <w:r>
-        <w:rPr>
-          <w:rStyle w:val="NormalTok"/>
-        </w:rPr>
-        <w:t xml:space="preserve">data </w:t>
-      </w:r>
-      <w:r>
-        <w:rPr>
-          <w:rStyle w:val="OtherTok"/>
-        </w:rPr>
-        <w:t xml:space="preserve">&lt;-</w:t>
-      </w:r>
-      <w:r>
-        <w:rPr>
-          <w:rStyle w:val="NormalTok"/>
-        </w:rPr>
-        <w:t xml:space="preserve"> </w:t>
-      </w:r>
-      <w:r>
-        <w:rPr>
-          <w:rStyle w:val="FunctionTok"/>
-        </w:rPr>
-        <w:t xml:space="preserve">replace</w:t>
-      </w:r>
-      <w:r>
-        <w:rPr>
-          <w:rStyle w:val="NormalTok"/>
-        </w:rPr>
-        <w:t xml:space="preserve">(data, data</w:t>
-      </w:r>
-      <w:r>
-        <w:rPr>
-          <w:rStyle w:val="SpecialCharTok"/>
-        </w:rPr>
-        <w:t xml:space="preserve">==</w:t>
-      </w:r>
-      <w:r>
-        <w:rPr>
-          <w:rStyle w:val="StringTok"/>
-        </w:rPr>
-        <w:t xml:space="preserve">"NA"</w:t>
-      </w:r>
-      <w:r>
-        <w:rPr>
-          <w:rStyle w:val="NormalTok"/>
-        </w:rPr>
-        <w:t xml:space="preserve">, </w:t>
-      </w:r>
-      <w:r>
-        <w:rPr>
-          <w:rStyle w:val="ConstantTok"/>
-        </w:rPr>
-        <w:t xml:space="preserve">NA</w:t>
-      </w:r>
-      <w:r>
-        <w:rPr>
-          <w:rStyle w:val="NormalTok"/>
-        </w:rPr>
-        <w:t xml:space="preserve">)</w:t>
-      </w:r>
-      <w:r>
-        <w:br/>
-      </w:r>
-      <w:r>
-        <w:br/>
-      </w:r>
-      <w:r>
-        <w:rPr>
-          <w:rStyle w:val="CommentTok"/>
-        </w:rPr>
-        <w:t xml:space="preserve"># Remove any rows that are not corals</w:t>
-      </w:r>
-      <w:r>
-        <w:br/>
-      </w:r>
-      <w:r>
-        <w:rPr>
-          <w:rStyle w:val="NormalTok"/>
-        </w:rPr>
-        <w:t xml:space="preserve">data </w:t>
-      </w:r>
-      <w:r>
-        <w:rPr>
-          <w:rStyle w:val="OtherTok"/>
-        </w:rPr>
-        <w:t xml:space="preserve">&lt;-</w:t>
-      </w:r>
-      <w:r>
-        <w:rPr>
-          <w:rStyle w:val="NormalTok"/>
-        </w:rPr>
-        <w:t xml:space="preserve"> data[SpeciesGroup2</w:t>
-      </w:r>
-      <w:r>
-        <w:rPr>
-          <w:rStyle w:val="SpecialCharTok"/>
-        </w:rPr>
-        <w:t xml:space="preserve">==</w:t>
-      </w:r>
-      <w:r>
-        <w:rPr>
-          <w:rStyle w:val="StringTok"/>
-        </w:rPr>
-        <w:t xml:space="preserve">"Octocoral"</w:t>
-      </w:r>
-      <w:r>
-        <w:rPr>
-          <w:rStyle w:val="SpecialCharTok"/>
-        </w:rPr>
-        <w:t xml:space="preserve">|</w:t>
-      </w:r>
-      <w:r>
-        <w:rPr>
-          <w:rStyle w:val="NormalTok"/>
-        </w:rPr>
-        <w:t xml:space="preserve">SpeciesGroup2</w:t>
-      </w:r>
-      <w:r>
-        <w:rPr>
-          <w:rStyle w:val="SpecialCharTok"/>
-        </w:rPr>
-        <w:t xml:space="preserve">==</w:t>
-      </w:r>
-      <w:r>
-        <w:rPr>
-          <w:rStyle w:val="StringTok"/>
-        </w:rPr>
-        <w:t xml:space="preserve">"Unspecifiedcoral"</w:t>
-      </w:r>
-      <w:r>
-        <w:rPr>
-          <w:rStyle w:val="NormalTok"/>
-        </w:rPr>
-        <w:t xml:space="preserve">, ]</w:t>
-      </w:r>
-      <w:r>
-        <w:br/>
-      </w:r>
-      <w:r>
-        <w:rPr>
-          <w:rStyle w:val="CommentTok"/>
-        </w:rPr>
-        <w:t xml:space="preserve"># Remove rows with missing ManagedAreaName</w:t>
-      </w:r>
-      <w:r>
-        <w:br/>
-      </w:r>
-      <w:r>
-        <w:rPr>
-          <w:rStyle w:val="NormalTok"/>
-        </w:rPr>
-        <w:t xml:space="preserve">data </w:t>
-      </w:r>
-      <w:r>
-        <w:rPr>
-          <w:rStyle w:val="OtherTok"/>
-        </w:rPr>
-        <w:t xml:space="preserve">&lt;-</w:t>
-      </w:r>
-      <w:r>
-        <w:rPr>
-          <w:rStyle w:val="NormalTok"/>
-        </w:rPr>
-        <w:t xml:space="preserve"> data[</w:t>
+        <w:t xml:space="preserve">ManagedAreaName[</w:t>
       </w:r>
       <w:r>
         <w:rPr>
@@ -2199,1342 +2685,7 @@
         <w:rPr>
           <w:rStyle w:val="NormalTok"/>
         </w:rPr>
-        <w:t xml:space="preserve">ManagedAreaName),]</w:t>
-      </w:r>
-      <w:r>
-        <w:br/>
-      </w:r>
-      <w:r>
-        <w:rPr>
-          <w:rStyle w:val="NormalTok"/>
-        </w:rPr>
-        <w:t xml:space="preserve">data </w:t>
-      </w:r>
-      <w:r>
-        <w:rPr>
-          <w:rStyle w:val="OtherTok"/>
-        </w:rPr>
-        <w:t xml:space="preserve">&lt;-</w:t>
-      </w:r>
-      <w:r>
-        <w:rPr>
-          <w:rStyle w:val="NormalTok"/>
-        </w:rPr>
-        <w:t xml:space="preserve"> data[data</w:t>
-      </w:r>
-      <w:r>
-        <w:rPr>
-          <w:rStyle w:val="SpecialCharTok"/>
-        </w:rPr>
-        <w:t xml:space="preserve">$</w:t>
-      </w:r>
-      <w:r>
-        <w:rPr>
-          <w:rStyle w:val="NormalTok"/>
-        </w:rPr>
-        <w:t xml:space="preserve">ManagedAreaName</w:t>
-      </w:r>
-      <w:r>
-        <w:rPr>
-          <w:rStyle w:val="SpecialCharTok"/>
-        </w:rPr>
-        <w:t xml:space="preserve">!=</w:t>
-      </w:r>
-      <w:r>
-        <w:rPr>
-          <w:rStyle w:val="StringTok"/>
-        </w:rPr>
-        <w:t xml:space="preserve">"NA"</w:t>
-      </w:r>
-      <w:r>
-        <w:rPr>
-          <w:rStyle w:val="NormalTok"/>
-        </w:rPr>
-        <w:t xml:space="preserve">,]</w:t>
-      </w:r>
-      <w:r>
-        <w:br/>
-      </w:r>
-      <w:r>
-        <w:rPr>
-          <w:rStyle w:val="CommentTok"/>
-        </w:rPr>
-        <w:t xml:space="preserve"># Remove rows with missing GenusName</w:t>
-      </w:r>
-      <w:r>
-        <w:br/>
-      </w:r>
-      <w:r>
-        <w:rPr>
-          <w:rStyle w:val="NormalTok"/>
-        </w:rPr>
-        <w:t xml:space="preserve">data </w:t>
-      </w:r>
-      <w:r>
-        <w:rPr>
-          <w:rStyle w:val="OtherTok"/>
-        </w:rPr>
-        <w:t xml:space="preserve">&lt;-</w:t>
-      </w:r>
-      <w:r>
-        <w:rPr>
-          <w:rStyle w:val="NormalTok"/>
-        </w:rPr>
-        <w:t xml:space="preserve"> data[</w:t>
-      </w:r>
-      <w:r>
-        <w:rPr>
-          <w:rStyle w:val="SpecialCharTok"/>
-        </w:rPr>
-        <w:t xml:space="preserve">!</w:t>
-      </w:r>
-      <w:r>
-        <w:rPr>
-          <w:rStyle w:val="FunctionTok"/>
-        </w:rPr>
-        <w:t xml:space="preserve">is.na</w:t>
-      </w:r>
-      <w:r>
-        <w:rPr>
-          <w:rStyle w:val="NormalTok"/>
-        </w:rPr>
-        <w:t xml:space="preserve">(data</w:t>
-      </w:r>
-      <w:r>
-        <w:rPr>
-          <w:rStyle w:val="SpecialCharTok"/>
-        </w:rPr>
-        <w:t xml:space="preserve">$</w:t>
-      </w:r>
-      <w:r>
-        <w:rPr>
-          <w:rStyle w:val="NormalTok"/>
-        </w:rPr>
-        <w:t xml:space="preserve">GenusName),]</w:t>
-      </w:r>
-      <w:r>
-        <w:br/>
-      </w:r>
-      <w:r>
-        <w:rPr>
-          <w:rStyle w:val="CommentTok"/>
-        </w:rPr>
-        <w:t xml:space="preserve"># Remove rows with missing SpeciesName</w:t>
-      </w:r>
-      <w:r>
-        <w:br/>
-      </w:r>
-      <w:r>
-        <w:rPr>
-          <w:rStyle w:val="NormalTok"/>
-        </w:rPr>
-        <w:t xml:space="preserve">data </w:t>
-      </w:r>
-      <w:r>
-        <w:rPr>
-          <w:rStyle w:val="OtherTok"/>
-        </w:rPr>
-        <w:t xml:space="preserve">&lt;-</w:t>
-      </w:r>
-      <w:r>
-        <w:rPr>
-          <w:rStyle w:val="NormalTok"/>
-        </w:rPr>
-        <w:t xml:space="preserve"> data[</w:t>
-      </w:r>
-      <w:r>
-        <w:rPr>
-          <w:rStyle w:val="SpecialCharTok"/>
-        </w:rPr>
-        <w:t xml:space="preserve">!</w:t>
-      </w:r>
-      <w:r>
-        <w:rPr>
-          <w:rStyle w:val="FunctionTok"/>
-        </w:rPr>
-        <w:t xml:space="preserve">is.na</w:t>
-      </w:r>
-      <w:r>
-        <w:rPr>
-          <w:rStyle w:val="NormalTok"/>
-        </w:rPr>
-        <w:t xml:space="preserve">(data</w:t>
-      </w:r>
-      <w:r>
-        <w:rPr>
-          <w:rStyle w:val="SpecialCharTok"/>
-        </w:rPr>
-        <w:t xml:space="preserve">$</w:t>
-      </w:r>
-      <w:r>
-        <w:rPr>
-          <w:rStyle w:val="NormalTok"/>
-        </w:rPr>
-        <w:t xml:space="preserve">SpeciesName),]</w:t>
-      </w:r>
-      <w:r>
-        <w:br/>
-      </w:r>
-      <w:r>
-        <w:rPr>
-          <w:rStyle w:val="CommentTok"/>
-        </w:rPr>
-        <w:t xml:space="preserve"># Remove rows with missing Months</w:t>
-      </w:r>
-      <w:r>
-        <w:br/>
-      </w:r>
-      <w:r>
-        <w:rPr>
-          <w:rStyle w:val="NormalTok"/>
-        </w:rPr>
-        <w:t xml:space="preserve">data </w:t>
-      </w:r>
-      <w:r>
-        <w:rPr>
-          <w:rStyle w:val="OtherTok"/>
-        </w:rPr>
-        <w:t xml:space="preserve">&lt;-</w:t>
-      </w:r>
-      <w:r>
-        <w:rPr>
-          <w:rStyle w:val="NormalTok"/>
-        </w:rPr>
-        <w:t xml:space="preserve"> data[</w:t>
-      </w:r>
-      <w:r>
-        <w:rPr>
-          <w:rStyle w:val="SpecialCharTok"/>
-        </w:rPr>
-        <w:t xml:space="preserve">!</w:t>
-      </w:r>
-      <w:r>
-        <w:rPr>
-          <w:rStyle w:val="FunctionTok"/>
-        </w:rPr>
-        <w:t xml:space="preserve">is.na</w:t>
-      </w:r>
-      <w:r>
-        <w:rPr>
-          <w:rStyle w:val="NormalTok"/>
-        </w:rPr>
-        <w:t xml:space="preserve">(data</w:t>
-      </w:r>
-      <w:r>
-        <w:rPr>
-          <w:rStyle w:val="SpecialCharTok"/>
-        </w:rPr>
-        <w:t xml:space="preserve">$</w:t>
-      </w:r>
-      <w:r>
-        <w:rPr>
-          <w:rStyle w:val="NormalTok"/>
-        </w:rPr>
-        <w:t xml:space="preserve">Month),]</w:t>
-      </w:r>
-      <w:r>
-        <w:br/>
-      </w:r>
-      <w:r>
-        <w:rPr>
-          <w:rStyle w:val="CommentTok"/>
-        </w:rPr>
-        <w:t xml:space="preserve"># Remove rows with missing Years</w:t>
-      </w:r>
-      <w:r>
-        <w:br/>
-      </w:r>
-      <w:r>
-        <w:rPr>
-          <w:rStyle w:val="NormalTok"/>
-        </w:rPr>
-        <w:t xml:space="preserve">data </w:t>
-      </w:r>
-      <w:r>
-        <w:rPr>
-          <w:rStyle w:val="OtherTok"/>
-        </w:rPr>
-        <w:t xml:space="preserve">&lt;-</w:t>
-      </w:r>
-      <w:r>
-        <w:rPr>
-          <w:rStyle w:val="NormalTok"/>
-        </w:rPr>
-        <w:t xml:space="preserve"> data[</w:t>
-      </w:r>
-      <w:r>
-        <w:rPr>
-          <w:rStyle w:val="SpecialCharTok"/>
-        </w:rPr>
-        <w:t xml:space="preserve">!</w:t>
-      </w:r>
-      <w:r>
-        <w:rPr>
-          <w:rStyle w:val="FunctionTok"/>
-        </w:rPr>
-        <w:t xml:space="preserve">is.na</w:t>
-      </w:r>
-      <w:r>
-        <w:rPr>
-          <w:rStyle w:val="NormalTok"/>
-        </w:rPr>
-        <w:t xml:space="preserve">(data</w:t>
-      </w:r>
-      <w:r>
-        <w:rPr>
-          <w:rStyle w:val="SpecialCharTok"/>
-        </w:rPr>
-        <w:t xml:space="preserve">$</w:t>
-      </w:r>
-      <w:r>
-        <w:rPr>
-          <w:rStyle w:val="NormalTok"/>
-        </w:rPr>
-        <w:t xml:space="preserve">Year),]</w:t>
-      </w:r>
-      <w:r>
-        <w:br/>
-      </w:r>
-      <w:r>
-        <w:rPr>
-          <w:rStyle w:val="CommentTok"/>
-        </w:rPr>
-        <w:t xml:space="preserve"># Remove rows with missing SpeciesGroup1</w:t>
-      </w:r>
-      <w:r>
-        <w:br/>
-      </w:r>
-      <w:r>
-        <w:rPr>
-          <w:rStyle w:val="NormalTok"/>
-        </w:rPr>
-        <w:t xml:space="preserve">data </w:t>
-      </w:r>
-      <w:r>
-        <w:rPr>
-          <w:rStyle w:val="OtherTok"/>
-        </w:rPr>
-        <w:t xml:space="preserve">&lt;-</w:t>
-      </w:r>
-      <w:r>
-        <w:rPr>
-          <w:rStyle w:val="NormalTok"/>
-        </w:rPr>
-        <w:t xml:space="preserve"> data[</w:t>
-      </w:r>
-      <w:r>
-        <w:rPr>
-          <w:rStyle w:val="SpecialCharTok"/>
-        </w:rPr>
-        <w:t xml:space="preserve">!</w:t>
-      </w:r>
-      <w:r>
-        <w:rPr>
-          <w:rStyle w:val="FunctionTok"/>
-        </w:rPr>
-        <w:t xml:space="preserve">is.na</w:t>
-      </w:r>
-      <w:r>
-        <w:rPr>
-          <w:rStyle w:val="NormalTok"/>
-        </w:rPr>
-        <w:t xml:space="preserve">(data</w:t>
-      </w:r>
-      <w:r>
-        <w:rPr>
-          <w:rStyle w:val="SpecialCharTok"/>
-        </w:rPr>
-        <w:t xml:space="preserve">$</w:t>
-      </w:r>
-      <w:r>
-        <w:rPr>
-          <w:rStyle w:val="NormalTok"/>
-        </w:rPr>
-        <w:t xml:space="preserve">SpeciesGroup1),]</w:t>
-      </w:r>
-      <w:r>
-        <w:br/>
-      </w:r>
-      <w:r>
-        <w:rPr>
-          <w:rStyle w:val="CommentTok"/>
-        </w:rPr>
-        <w:t xml:space="preserve"># Remove rows with missing perccov</w:t>
-      </w:r>
-      <w:r>
-        <w:br/>
-      </w:r>
-      <w:r>
-        <w:rPr>
-          <w:rStyle w:val="NormalTok"/>
-        </w:rPr>
-        <w:t xml:space="preserve">data </w:t>
-      </w:r>
-      <w:r>
-        <w:rPr>
-          <w:rStyle w:val="OtherTok"/>
-        </w:rPr>
-        <w:t xml:space="preserve">&lt;-</w:t>
-      </w:r>
-      <w:r>
-        <w:rPr>
-          <w:rStyle w:val="NormalTok"/>
-        </w:rPr>
-        <w:t xml:space="preserve"> data[</w:t>
-      </w:r>
-      <w:r>
-        <w:rPr>
-          <w:rStyle w:val="SpecialCharTok"/>
-        </w:rPr>
-        <w:t xml:space="preserve">!</w:t>
-      </w:r>
-      <w:r>
-        <w:rPr>
-          <w:rStyle w:val="FunctionTok"/>
-        </w:rPr>
-        <w:t xml:space="preserve">is.na</w:t>
-      </w:r>
-      <w:r>
-        <w:rPr>
-          <w:rStyle w:val="NormalTok"/>
-        </w:rPr>
-        <w:t xml:space="preserve">(data</w:t>
-      </w:r>
-      <w:r>
-        <w:rPr>
-          <w:rStyle w:val="SpecialCharTok"/>
-        </w:rPr>
-        <w:t xml:space="preserve">$</w:t>
-      </w:r>
-      <w:r>
-        <w:rPr>
-          <w:rStyle w:val="NormalTok"/>
-        </w:rPr>
-        <w:t xml:space="preserve">perccov),]</w:t>
-      </w:r>
-      <w:r>
-        <w:br/>
-      </w:r>
-      <w:r>
-        <w:rPr>
-          <w:rStyle w:val="CommentTok"/>
-        </w:rPr>
-        <w:t xml:space="preserve"># Remove rows with missing SampleDate</w:t>
-      </w:r>
-      <w:r>
-        <w:br/>
-      </w:r>
-      <w:r>
-        <w:rPr>
-          <w:rStyle w:val="NormalTok"/>
-        </w:rPr>
-        <w:t xml:space="preserve">data </w:t>
-      </w:r>
-      <w:r>
-        <w:rPr>
-          <w:rStyle w:val="OtherTok"/>
-        </w:rPr>
-        <w:t xml:space="preserve">&lt;-</w:t>
-      </w:r>
-      <w:r>
-        <w:rPr>
-          <w:rStyle w:val="NormalTok"/>
-        </w:rPr>
-        <w:t xml:space="preserve"> data[</w:t>
-      </w:r>
-      <w:r>
-        <w:rPr>
-          <w:rStyle w:val="SpecialCharTok"/>
-        </w:rPr>
-        <w:t xml:space="preserve">!</w:t>
-      </w:r>
-      <w:r>
-        <w:rPr>
-          <w:rStyle w:val="FunctionTok"/>
-        </w:rPr>
-        <w:t xml:space="preserve">is.na</w:t>
-      </w:r>
-      <w:r>
-        <w:rPr>
-          <w:rStyle w:val="NormalTok"/>
-        </w:rPr>
-        <w:t xml:space="preserve">(data</w:t>
-      </w:r>
-      <w:r>
-        <w:rPr>
-          <w:rStyle w:val="SpecialCharTok"/>
-        </w:rPr>
-        <w:t xml:space="preserve">$</w:t>
-      </w:r>
-      <w:r>
-        <w:rPr>
-          <w:rStyle w:val="NormalTok"/>
-        </w:rPr>
-        <w:t xml:space="preserve">SampleDate),]</w:t>
-      </w:r>
-      <w:r>
-        <w:br/>
-      </w:r>
-      <w:r>
-        <w:rPr>
-          <w:rStyle w:val="CommentTok"/>
-        </w:rPr>
-        <w:t xml:space="preserve"># Remove duplicate rows</w:t>
-      </w:r>
-      <w:r>
-        <w:br/>
-      </w:r>
-      <w:r>
-        <w:rPr>
-          <w:rStyle w:val="NormalTok"/>
-        </w:rPr>
-        <w:t xml:space="preserve">data </w:t>
-      </w:r>
-      <w:r>
-        <w:rPr>
-          <w:rStyle w:val="OtherTok"/>
-        </w:rPr>
-        <w:t xml:space="preserve">&lt;-</w:t>
-      </w:r>
-      <w:r>
-        <w:rPr>
-          <w:rStyle w:val="NormalTok"/>
-        </w:rPr>
-        <w:t xml:space="preserve"> data[data</w:t>
-      </w:r>
-      <w:r>
-        <w:rPr>
-          <w:rStyle w:val="SpecialCharTok"/>
-        </w:rPr>
-        <w:t xml:space="preserve">$</w:t>
-      </w:r>
-      <w:r>
-        <w:rPr>
-          <w:rStyle w:val="NormalTok"/>
-        </w:rPr>
-        <w:t xml:space="preserve">MADup</w:t>
-      </w:r>
-      <w:r>
-        <w:rPr>
-          <w:rStyle w:val="SpecialCharTok"/>
-        </w:rPr>
-        <w:t xml:space="preserve">==</w:t>
-      </w:r>
-      <w:r>
-        <w:rPr>
-          <w:rStyle w:val="DecValTok"/>
-        </w:rPr>
-        <w:t xml:space="preserve">1</w:t>
-      </w:r>
-      <w:r>
-        <w:rPr>
-          <w:rStyle w:val="NormalTok"/>
-        </w:rPr>
-        <w:t xml:space="preserve">,]</w:t>
-      </w:r>
-      <w:r>
-        <w:br/>
-      </w:r>
-      <w:r>
-        <w:rPr>
-          <w:rStyle w:val="CommentTok"/>
-        </w:rPr>
-        <w:t xml:space="preserve"># Create variable that combines the genus and species name</w:t>
-      </w:r>
-      <w:r>
-        <w:br/>
-      </w:r>
-      <w:r>
-        <w:rPr>
-          <w:rStyle w:val="NormalTok"/>
-        </w:rPr>
-        <w:t xml:space="preserve">data</w:t>
-      </w:r>
-      <w:r>
-        <w:rPr>
-          <w:rStyle w:val="SpecialCharTok"/>
-        </w:rPr>
-        <w:t xml:space="preserve">$</w:t>
-      </w:r>
-      <w:r>
-        <w:rPr>
-          <w:rStyle w:val="NormalTok"/>
-        </w:rPr>
-        <w:t xml:space="preserve">gensp </w:t>
-      </w:r>
-      <w:r>
-        <w:rPr>
-          <w:rStyle w:val="OtherTok"/>
-        </w:rPr>
-        <w:t xml:space="preserve">&lt;-</w:t>
-      </w:r>
-      <w:r>
-        <w:rPr>
-          <w:rStyle w:val="NormalTok"/>
-        </w:rPr>
-        <w:t xml:space="preserve"> </w:t>
-      </w:r>
-      <w:r>
-        <w:rPr>
-          <w:rStyle w:val="FunctionTok"/>
-        </w:rPr>
-        <w:t xml:space="preserve">paste</w:t>
-      </w:r>
-      <w:r>
-        <w:rPr>
-          <w:rStyle w:val="NormalTok"/>
-        </w:rPr>
-        <w:t xml:space="preserve">(data</w:t>
-      </w:r>
-      <w:r>
-        <w:rPr>
-          <w:rStyle w:val="SpecialCharTok"/>
-        </w:rPr>
-        <w:t xml:space="preserve">$</w:t>
-      </w:r>
-      <w:r>
-        <w:rPr>
-          <w:rStyle w:val="NormalTok"/>
-        </w:rPr>
-        <w:t xml:space="preserve">GenusName, data</w:t>
-      </w:r>
-      <w:r>
-        <w:rPr>
-          <w:rStyle w:val="SpecialCharTok"/>
-        </w:rPr>
-        <w:t xml:space="preserve">$</w:t>
-      </w:r>
-      <w:r>
-        <w:rPr>
-          <w:rStyle w:val="NormalTok"/>
-        </w:rPr>
-        <w:t xml:space="preserve">SpeciesName, </w:t>
-      </w:r>
-      <w:r>
-        <w:rPr>
-          <w:rStyle w:val="AttributeTok"/>
-        </w:rPr>
-        <w:t xml:space="preserve">sep=</w:t>
-      </w:r>
-      <w:r>
-        <w:rPr>
-          <w:rStyle w:val="StringTok"/>
-        </w:rPr>
-        <w:t xml:space="preserve">" "</w:t>
-      </w:r>
-      <w:r>
-        <w:rPr>
-          <w:rStyle w:val="NormalTok"/>
-        </w:rPr>
-        <w:t xml:space="preserve">)</w:t>
-      </w:r>
-      <w:r>
-        <w:br/>
-      </w:r>
-      <w:r>
-        <w:rPr>
-          <w:rStyle w:val="CommentTok"/>
-        </w:rPr>
-        <w:t xml:space="preserve"># Corrects Managed Area names to be consistent with official names</w:t>
-      </w:r>
-      <w:r>
-        <w:br/>
-      </w:r>
-      <w:r>
-        <w:rPr>
-          <w:rStyle w:val="NormalTok"/>
-        </w:rPr>
-        <w:t xml:space="preserve">data</w:t>
-      </w:r>
-      <w:r>
-        <w:rPr>
-          <w:rStyle w:val="SpecialCharTok"/>
-        </w:rPr>
-        <w:t xml:space="preserve">$</w:t>
-      </w:r>
-      <w:r>
-        <w:rPr>
-          <w:rStyle w:val="NormalTok"/>
-        </w:rPr>
-        <w:t xml:space="preserve">ManagedAreaName[data</w:t>
-      </w:r>
-      <w:r>
-        <w:rPr>
-          <w:rStyle w:val="SpecialCharTok"/>
-        </w:rPr>
-        <w:t xml:space="preserve">$</w:t>
-      </w:r>
-      <w:r>
-        <w:rPr>
-          <w:rStyle w:val="NormalTok"/>
-        </w:rPr>
-        <w:t xml:space="preserve">ManagedAreaName</w:t>
-      </w:r>
-      <w:r>
-        <w:rPr>
-          <w:rStyle w:val="SpecialCharTok"/>
-        </w:rPr>
-        <w:t xml:space="preserve">==</w:t>
-      </w:r>
-      <w:r>
-        <w:rPr>
-          <w:rStyle w:val="StringTok"/>
-        </w:rPr>
-        <w:t xml:space="preserve">"Florida Keys NMS"</w:t>
-      </w:r>
-      <w:r>
-        <w:rPr>
-          <w:rStyle w:val="NormalTok"/>
-        </w:rPr>
-        <w:t xml:space="preserve">] </w:t>
-      </w:r>
-      <w:r>
-        <w:rPr>
-          <w:rStyle w:val="OtherTok"/>
-        </w:rPr>
-        <w:t xml:space="preserve">&lt;-</w:t>
-      </w:r>
-      <w:r>
-        <w:br/>
-      </w:r>
-      <w:r>
-        <w:rPr>
-          <w:rStyle w:val="NormalTok"/>
-        </w:rPr>
-        <w:t xml:space="preserve">   </w:t>
-      </w:r>
-      <w:r>
-        <w:rPr>
-          <w:rStyle w:val="StringTok"/>
-        </w:rPr>
-        <w:t xml:space="preserve">"Florida Keys National Marine Sanctuary"</w:t>
-      </w:r>
-      <w:r>
-        <w:br/>
-      </w:r>
-      <w:r>
-        <w:rPr>
-          <w:rStyle w:val="NormalTok"/>
-        </w:rPr>
-        <w:t xml:space="preserve">data</w:t>
-      </w:r>
-      <w:r>
-        <w:rPr>
-          <w:rStyle w:val="SpecialCharTok"/>
-        </w:rPr>
-        <w:t xml:space="preserve">$</w:t>
-      </w:r>
-      <w:r>
-        <w:rPr>
-          <w:rStyle w:val="NormalTok"/>
-        </w:rPr>
-        <w:t xml:space="preserve">ManagedAreaName[data</w:t>
-      </w:r>
-      <w:r>
-        <w:rPr>
-          <w:rStyle w:val="SpecialCharTok"/>
-        </w:rPr>
-        <w:t xml:space="preserve">$</w:t>
-      </w:r>
-      <w:r>
-        <w:rPr>
-          <w:rStyle w:val="NormalTok"/>
-        </w:rPr>
-        <w:t xml:space="preserve">ManagedAreaName</w:t>
-      </w:r>
-      <w:r>
-        <w:rPr>
-          <w:rStyle w:val="SpecialCharTok"/>
-        </w:rPr>
-        <w:t xml:space="preserve">==</w:t>
-      </w:r>
-      <w:r>
-        <w:br/>
-      </w:r>
-      <w:r>
-        <w:rPr>
-          <w:rStyle w:val="NormalTok"/>
-        </w:rPr>
-        <w:t xml:space="preserve">                       </w:t>
-      </w:r>
-      <w:r>
-        <w:rPr>
-          <w:rStyle w:val="StringTok"/>
-        </w:rPr>
-        <w:t xml:space="preserve">"Biscayne Bay-Cape Florida to Monroe County Line"</w:t>
-      </w:r>
-      <w:r>
-        <w:rPr>
-          <w:rStyle w:val="NormalTok"/>
-        </w:rPr>
-        <w:t xml:space="preserve">] </w:t>
-      </w:r>
-      <w:r>
-        <w:rPr>
-          <w:rStyle w:val="OtherTok"/>
-        </w:rPr>
-        <w:t xml:space="preserve">&lt;-</w:t>
-      </w:r>
-      <w:r>
-        <w:br/>
-      </w:r>
-      <w:r>
-        <w:rPr>
-          <w:rStyle w:val="NormalTok"/>
-        </w:rPr>
-        <w:t xml:space="preserve">   </w:t>
-      </w:r>
-      <w:r>
-        <w:rPr>
-          <w:rStyle w:val="StringTok"/>
-        </w:rPr>
-        <w:t xml:space="preserve">"Biscayne Bay-Cape Florida to Monroe County Line Aquatic Preserve"</w:t>
-      </w:r>
-      <w:r>
-        <w:br/>
-      </w:r>
-      <w:r>
-        <w:rPr>
-          <w:rStyle w:val="NormalTok"/>
-        </w:rPr>
-        <w:t xml:space="preserve">data</w:t>
-      </w:r>
-      <w:r>
-        <w:rPr>
-          <w:rStyle w:val="SpecialCharTok"/>
-        </w:rPr>
-        <w:t xml:space="preserve">$</w:t>
-      </w:r>
-      <w:r>
-        <w:rPr>
-          <w:rStyle w:val="NormalTok"/>
-        </w:rPr>
-        <w:t xml:space="preserve">ManagedAreaName[data</w:t>
-      </w:r>
-      <w:r>
-        <w:rPr>
-          <w:rStyle w:val="SpecialCharTok"/>
-        </w:rPr>
-        <w:t xml:space="preserve">$</w:t>
-      </w:r>
-      <w:r>
-        <w:rPr>
-          <w:rStyle w:val="NormalTok"/>
-        </w:rPr>
-        <w:t xml:space="preserve">ManagedAreaName</w:t>
-      </w:r>
-      <w:r>
-        <w:rPr>
-          <w:rStyle w:val="SpecialCharTok"/>
-        </w:rPr>
-        <w:t xml:space="preserve">==</w:t>
-      </w:r>
-      <w:r>
-        <w:rPr>
-          <w:rStyle w:val="StringTok"/>
-        </w:rPr>
-        <w:t xml:space="preserve">"Coupon Bight"</w:t>
-      </w:r>
-      <w:r>
-        <w:rPr>
-          <w:rStyle w:val="NormalTok"/>
-        </w:rPr>
-        <w:t xml:space="preserve">] </w:t>
-      </w:r>
-      <w:r>
-        <w:rPr>
-          <w:rStyle w:val="OtherTok"/>
-        </w:rPr>
-        <w:t xml:space="preserve">&lt;-</w:t>
-      </w:r>
-      <w:r>
-        <w:br/>
-      </w:r>
-      <w:r>
-        <w:rPr>
-          <w:rStyle w:val="NormalTok"/>
-        </w:rPr>
-        <w:t xml:space="preserve">   </w:t>
-      </w:r>
-      <w:r>
-        <w:rPr>
-          <w:rStyle w:val="StringTok"/>
-        </w:rPr>
-        <w:t xml:space="preserve">"Coupon Bight Aquatic Preserve"</w:t>
-      </w:r>
-      <w:r>
-        <w:br/>
-      </w:r>
-      <w:r>
-        <w:rPr>
-          <w:rStyle w:val="NormalTok"/>
-        </w:rPr>
-        <w:t xml:space="preserve">data</w:t>
-      </w:r>
-      <w:r>
-        <w:rPr>
-          <w:rStyle w:val="SpecialCharTok"/>
-        </w:rPr>
-        <w:t xml:space="preserve">$</w:t>
-      </w:r>
-      <w:r>
-        <w:rPr>
-          <w:rStyle w:val="NormalTok"/>
-        </w:rPr>
-        <w:t xml:space="preserve">ManagedAreaName[data</w:t>
-      </w:r>
-      <w:r>
-        <w:rPr>
-          <w:rStyle w:val="SpecialCharTok"/>
-        </w:rPr>
-        <w:t xml:space="preserve">$</w:t>
-      </w:r>
-      <w:r>
-        <w:rPr>
-          <w:rStyle w:val="NormalTok"/>
-        </w:rPr>
-        <w:t xml:space="preserve">ManagedAreaName</w:t>
-      </w:r>
-      <w:r>
-        <w:rPr>
-          <w:rStyle w:val="SpecialCharTok"/>
-        </w:rPr>
-        <w:t xml:space="preserve">==</w:t>
-      </w:r>
-      <w:r>
-        <w:rPr>
-          <w:rStyle w:val="StringTok"/>
-        </w:rPr>
-        <w:t xml:space="preserve">"Coral ECA"</w:t>
-      </w:r>
-      <w:r>
-        <w:rPr>
-          <w:rStyle w:val="NormalTok"/>
-        </w:rPr>
-        <w:t xml:space="preserve">] </w:t>
-      </w:r>
-      <w:r>
-        <w:rPr>
-          <w:rStyle w:val="OtherTok"/>
-        </w:rPr>
-        <w:t xml:space="preserve">&lt;-</w:t>
-      </w:r>
-      <w:r>
-        <w:br/>
-      </w:r>
-      <w:r>
-        <w:rPr>
-          <w:rStyle w:val="NormalTok"/>
-        </w:rPr>
-        <w:t xml:space="preserve">   </w:t>
-      </w:r>
-      <w:r>
-        <w:rPr>
-          <w:rStyle w:val="StringTok"/>
-        </w:rPr>
-        <w:t xml:space="preserve">"Southeast Florida Coral Reef Ecosystem Conservation Area"</w:t>
-      </w:r>
-      <w:r>
-        <w:br/>
-      </w:r>
-      <w:r>
-        <w:br/>
-      </w:r>
-      <w:r>
-        <w:rPr>
-          <w:rStyle w:val="CommentTok"/>
-        </w:rPr>
-        <w:t xml:space="preserve"># Adds AreaID for each managed area by combining the MA_All datatable to the</w:t>
-      </w:r>
-      <w:r>
-        <w:br/>
-      </w:r>
-      <w:r>
-        <w:rPr>
-          <w:rStyle w:val="CommentTok"/>
-        </w:rPr>
-        <w:t xml:space="preserve"># data based on ManagedAreaName</w:t>
-      </w:r>
-      <w:r>
-        <w:br/>
-      </w:r>
-      <w:r>
-        <w:rPr>
-          <w:rStyle w:val="NormalTok"/>
-        </w:rPr>
-        <w:t xml:space="preserve">data </w:t>
-      </w:r>
-      <w:r>
-        <w:rPr>
-          <w:rStyle w:val="OtherTok"/>
-        </w:rPr>
-        <w:t xml:space="preserve">&lt;-</w:t>
-      </w:r>
-      <w:r>
-        <w:rPr>
-          <w:rStyle w:val="NormalTok"/>
-        </w:rPr>
-        <w:t xml:space="preserve"> </w:t>
-      </w:r>
-      <w:r>
-        <w:rPr>
-          <w:rStyle w:val="FunctionTok"/>
-        </w:rPr>
-        <w:t xml:space="preserve">merge.data.frame</w:t>
-      </w:r>
-      <w:r>
-        <w:rPr>
-          <w:rStyle w:val="NormalTok"/>
-        </w:rPr>
-        <w:t xml:space="preserve">(MA_All[,</w:t>
-      </w:r>
-      <w:r>
-        <w:rPr>
-          <w:rStyle w:val="FunctionTok"/>
-        </w:rPr>
-        <w:t xml:space="preserve">c</w:t>
-      </w:r>
-      <w:r>
-        <w:rPr>
-          <w:rStyle w:val="NormalTok"/>
-        </w:rPr>
-        <w:t xml:space="preserve">(</w:t>
-      </w:r>
-      <w:r>
-        <w:rPr>
-          <w:rStyle w:val="StringTok"/>
-        </w:rPr>
-        <w:t xml:space="preserve">"AreaID"</w:t>
-      </w:r>
-      <w:r>
-        <w:rPr>
-          <w:rStyle w:val="NormalTok"/>
-        </w:rPr>
-        <w:t xml:space="preserve">, </w:t>
-      </w:r>
-      <w:r>
-        <w:rPr>
-          <w:rStyle w:val="StringTok"/>
-        </w:rPr>
-        <w:t xml:space="preserve">"ManagedAreaName"</w:t>
-      </w:r>
-      <w:r>
-        <w:rPr>
-          <w:rStyle w:val="NormalTok"/>
-        </w:rPr>
-        <w:t xml:space="preserve">)],</w:t>
-      </w:r>
-      <w:r>
-        <w:br/>
-      </w:r>
-      <w:r>
-        <w:rPr>
-          <w:rStyle w:val="NormalTok"/>
-        </w:rPr>
-        <w:t xml:space="preserve">                          data, </w:t>
-      </w:r>
-      <w:r>
-        <w:rPr>
-          <w:rStyle w:val="AttributeTok"/>
-        </w:rPr>
-        <w:t xml:space="preserve">by=</w:t>
-      </w:r>
-      <w:r>
-        <w:rPr>
-          <w:rStyle w:val="StringTok"/>
-        </w:rPr>
-        <w:t xml:space="preserve">"ManagedAreaName"</w:t>
-      </w:r>
-      <w:r>
-        <w:rPr>
-          <w:rStyle w:val="NormalTok"/>
-        </w:rPr>
-        <w:t xml:space="preserve">, </w:t>
-      </w:r>
-      <w:r>
-        <w:rPr>
-          <w:rStyle w:val="AttributeTok"/>
-        </w:rPr>
-        <w:t xml:space="preserve">all=</w:t>
-      </w:r>
-      <w:r>
-        <w:rPr>
-          <w:rStyle w:val="ConstantTok"/>
-        </w:rPr>
-        <w:t xml:space="preserve">TRUE</w:t>
-      </w:r>
-      <w:r>
-        <w:rPr>
-          <w:rStyle w:val="NormalTok"/>
-        </w:rPr>
-        <w:t xml:space="preserve">)</w:t>
-      </w:r>
-      <w:r>
-        <w:br/>
-      </w:r>
-      <w:r>
-        <w:br/>
-      </w:r>
-      <w:r>
-        <w:rPr>
-          <w:rStyle w:val="CommentTok"/>
-        </w:rPr>
-        <w:t xml:space="preserve"># Remove timestamp and makes sure SampleDate is being stored as a Date object</w:t>
-      </w:r>
-      <w:r>
-        <w:br/>
-      </w:r>
-      <w:r>
-        <w:rPr>
-          <w:rStyle w:val="NormalTok"/>
-        </w:rPr>
-        <w:t xml:space="preserve">data</w:t>
-      </w:r>
-      <w:r>
-        <w:rPr>
-          <w:rStyle w:val="SpecialCharTok"/>
-        </w:rPr>
-        <w:t xml:space="preserve">$</w:t>
-      </w:r>
-      <w:r>
-        <w:rPr>
-          <w:rStyle w:val="NormalTok"/>
-        </w:rPr>
-        <w:t xml:space="preserve">SampleDate </w:t>
-      </w:r>
-      <w:r>
-        <w:rPr>
-          <w:rStyle w:val="OtherTok"/>
-        </w:rPr>
-        <w:t xml:space="preserve">&lt;-</w:t>
-      </w:r>
-      <w:r>
-        <w:rPr>
-          <w:rStyle w:val="NormalTok"/>
-        </w:rPr>
-        <w:t xml:space="preserve"> </w:t>
-      </w:r>
-      <w:r>
-        <w:rPr>
-          <w:rStyle w:val="FunctionTok"/>
-        </w:rPr>
-        <w:t xml:space="preserve">sub</w:t>
-      </w:r>
-      <w:r>
-        <w:rPr>
-          <w:rStyle w:val="NormalTok"/>
-        </w:rPr>
-        <w:t xml:space="preserve">(</w:t>
-      </w:r>
-      <w:r>
-        <w:rPr>
-          <w:rStyle w:val="StringTok"/>
-        </w:rPr>
-        <w:t xml:space="preserve">" 12:00AM"</w:t>
-      </w:r>
-      <w:r>
-        <w:rPr>
-          <w:rStyle w:val="NormalTok"/>
-        </w:rPr>
-        <w:t xml:space="preserve">, </w:t>
-      </w:r>
-      <w:r>
-        <w:rPr>
-          <w:rStyle w:val="StringTok"/>
-        </w:rPr>
-        <w:t xml:space="preserve">""</w:t>
-      </w:r>
-      <w:r>
-        <w:rPr>
-          <w:rStyle w:val="NormalTok"/>
-        </w:rPr>
-        <w:t xml:space="preserve">, data</w:t>
-      </w:r>
-      <w:r>
-        <w:rPr>
-          <w:rStyle w:val="SpecialCharTok"/>
-        </w:rPr>
-        <w:t xml:space="preserve">$</w:t>
-      </w:r>
-      <w:r>
-        <w:rPr>
-          <w:rStyle w:val="NormalTok"/>
-        </w:rPr>
-        <w:t xml:space="preserve">SampleDate)</w:t>
-      </w:r>
-      <w:r>
-        <w:br/>
-      </w:r>
-      <w:r>
-        <w:rPr>
-          <w:rStyle w:val="NormalTok"/>
-        </w:rPr>
-        <w:t xml:space="preserve">data</w:t>
-      </w:r>
-      <w:r>
-        <w:rPr>
-          <w:rStyle w:val="SpecialCharTok"/>
-        </w:rPr>
-        <w:t xml:space="preserve">$</w:t>
-      </w:r>
-      <w:r>
-        <w:rPr>
-          <w:rStyle w:val="NormalTok"/>
-        </w:rPr>
-        <w:t xml:space="preserve">SampleDate </w:t>
-      </w:r>
-      <w:r>
-        <w:rPr>
-          <w:rStyle w:val="OtherTok"/>
-        </w:rPr>
-        <w:t xml:space="preserve">&lt;-</w:t>
-      </w:r>
-      <w:r>
-        <w:rPr>
-          <w:rStyle w:val="NormalTok"/>
-        </w:rPr>
-        <w:t xml:space="preserve"> </w:t>
-      </w:r>
-      <w:r>
-        <w:rPr>
-          <w:rStyle w:val="FunctionTok"/>
-        </w:rPr>
-        <w:t xml:space="preserve">as.Date</w:t>
-      </w:r>
-      <w:r>
-        <w:rPr>
-          <w:rStyle w:val="NormalTok"/>
-        </w:rPr>
-        <w:t xml:space="preserve">(data</w:t>
-      </w:r>
-      <w:r>
-        <w:rPr>
-          <w:rStyle w:val="SpecialCharTok"/>
-        </w:rPr>
-        <w:t xml:space="preserve">$</w:t>
-      </w:r>
-      <w:r>
-        <w:rPr>
-          <w:rStyle w:val="NormalTok"/>
-        </w:rPr>
-        <w:t xml:space="preserve">SampleDate, </w:t>
-      </w:r>
-      <w:r>
-        <w:rPr>
-          <w:rStyle w:val="AttributeTok"/>
-        </w:rPr>
-        <w:t xml:space="preserve">format=</w:t>
-      </w:r>
-      <w:r>
-        <w:rPr>
-          <w:rStyle w:val="StringTok"/>
-        </w:rPr>
-        <w:t xml:space="preserve">"%b %d %Y"</w:t>
-      </w:r>
-      <w:r>
-        <w:rPr>
-          <w:rStyle w:val="NormalTok"/>
-        </w:rPr>
-        <w:t xml:space="preserve">)</w:t>
-      </w:r>
-      <w:r>
-        <w:br/>
-      </w:r>
-      <w:r>
-        <w:br/>
-      </w:r>
-      <w:r>
-        <w:br/>
-      </w:r>
-      <w:r>
-        <w:rPr>
-          <w:rStyle w:val="CommentTok"/>
-        </w:rPr>
-        <w:t xml:space="preserve"># Creates a variable with the names of all the managed areas that contain</w:t>
-      </w:r>
-      <w:r>
-        <w:br/>
-      </w:r>
-      <w:r>
-        <w:rPr>
-          <w:rStyle w:val="CommentTok"/>
-        </w:rPr>
-        <w:t xml:space="preserve"># species observations</w:t>
-      </w:r>
-      <w:r>
-        <w:br/>
-      </w:r>
-      <w:r>
-        <w:rPr>
-          <w:rStyle w:val="NormalTok"/>
-        </w:rPr>
-        <w:t xml:space="preserve">MA_Include </w:t>
-      </w:r>
-      <w:r>
-        <w:rPr>
-          <w:rStyle w:val="OtherTok"/>
-        </w:rPr>
-        <w:t xml:space="preserve">&lt;-</w:t>
-      </w:r>
-      <w:r>
-        <w:rPr>
-          <w:rStyle w:val="NormalTok"/>
-        </w:rPr>
-        <w:t xml:space="preserve"> </w:t>
-      </w:r>
-      <w:r>
-        <w:rPr>
-          <w:rStyle w:val="FunctionTok"/>
-        </w:rPr>
-        <w:t xml:space="preserve">unique</w:t>
-      </w:r>
-      <w:r>
-        <w:rPr>
-          <w:rStyle w:val="NormalTok"/>
-        </w:rPr>
-        <w:t xml:space="preserve">(data</w:t>
-      </w:r>
-      <w:r>
-        <w:rPr>
-          <w:rStyle w:val="SpecialCharTok"/>
-        </w:rPr>
-        <w:t xml:space="preserve">$</w:t>
-      </w:r>
-      <w:r>
-        <w:rPr>
-          <w:rStyle w:val="NormalTok"/>
-        </w:rPr>
-        <w:t xml:space="preserve">ManagedAreaName[</w:t>
-      </w:r>
-      <w:r>
-        <w:rPr>
-          <w:rStyle w:val="SpecialCharTok"/>
-        </w:rPr>
-        <w:t xml:space="preserve">!</w:t>
-      </w:r>
-      <w:r>
-        <w:rPr>
-          <w:rStyle w:val="FunctionTok"/>
-        </w:rPr>
-        <w:t xml:space="preserve">is.na</w:t>
-      </w:r>
-      <w:r>
-        <w:rPr>
-          <w:rStyle w:val="NormalTok"/>
-        </w:rPr>
-        <w:t xml:space="preserve">(data</w:t>
-      </w:r>
-      <w:r>
-        <w:rPr>
-          <w:rStyle w:val="SpecialCharTok"/>
-        </w:rPr>
-        <w:t xml:space="preserve">$</w:t>
-      </w:r>
-      <w:r>
-        <w:rPr>
-          <w:rStyle w:val="NormalTok"/>
-        </w:rPr>
-        <w:t xml:space="preserve">perccov)])</w:t>
+        <w:t xml:space="preserve">ResultValue)])</w:t>
       </w:r>
       <w:r>
         <w:br/>
@@ -4071,7 +3222,7 @@
         <w:rPr>
           <w:rStyle w:val="NormalTok"/>
         </w:rPr>
-        <w:t xml:space="preserve">(perccov)),</w:t>
+        <w:t xml:space="preserve">(ResultValue)),</w:t>
       </w:r>
       <w:r>
         <w:br/>
@@ -4098,7 +3249,7 @@
         <w:rPr>
           <w:rStyle w:val="NormalTok"/>
         </w:rPr>
-        <w:t xml:space="preserve">(perccov),</w:t>
+        <w:t xml:space="preserve">(ResultValue),</w:t>
       </w:r>
       <w:r>
         <w:br/>
@@ -4125,7 +3276,7 @@
         <w:rPr>
           <w:rStyle w:val="NormalTok"/>
         </w:rPr>
-        <w:t xml:space="preserve">(perccov),</w:t>
+        <w:t xml:space="preserve">(ResultValue),</w:t>
       </w:r>
       <w:r>
         <w:br/>
@@ -4152,7 +3303,7 @@
         <w:rPr>
           <w:rStyle w:val="NormalTok"/>
         </w:rPr>
-        <w:t xml:space="preserve">(perccov),</w:t>
+        <w:t xml:space="preserve">(ResultValue),</w:t>
       </w:r>
       <w:r>
         <w:br/>
@@ -4179,7 +3330,7 @@
         <w:rPr>
           <w:rStyle w:val="NormalTok"/>
         </w:rPr>
-        <w:t xml:space="preserve">(perccov),</w:t>
+        <w:t xml:space="preserve">(ResultValue),</w:t>
       </w:r>
       <w:r>
         <w:br/>
@@ -4206,7 +3357,7 @@
         <w:rPr>
           <w:rStyle w:val="NormalTok"/>
         </w:rPr>
-        <w:t xml:space="preserve">(perccov),</w:t>
+        <w:t xml:space="preserve">(ResultValue),</w:t>
       </w:r>
       <w:r>
         <w:br/>
@@ -4755,7 +3906,7 @@
         <w:rPr>
           <w:rStyle w:val="NormalTok"/>
         </w:rPr>
-        <w:t xml:space="preserve">(perccov)),</w:t>
+        <w:t xml:space="preserve">(ResultValue)),</w:t>
       </w:r>
       <w:r>
         <w:br/>
@@ -4782,7 +3933,7 @@
         <w:rPr>
           <w:rStyle w:val="NormalTok"/>
         </w:rPr>
-        <w:t xml:space="preserve">(perccov),</w:t>
+        <w:t xml:space="preserve">(ResultValue),</w:t>
       </w:r>
       <w:r>
         <w:br/>
@@ -4809,7 +3960,7 @@
         <w:rPr>
           <w:rStyle w:val="NormalTok"/>
         </w:rPr>
-        <w:t xml:space="preserve">(perccov),</w:t>
+        <w:t xml:space="preserve">(ResultValue),</w:t>
       </w:r>
       <w:r>
         <w:br/>
@@ -4836,7 +3987,7 @@
         <w:rPr>
           <w:rStyle w:val="NormalTok"/>
         </w:rPr>
-        <w:t xml:space="preserve">(perccov),</w:t>
+        <w:t xml:space="preserve">(ResultValue),</w:t>
       </w:r>
       <w:r>
         <w:br/>
@@ -4863,7 +4014,7 @@
         <w:rPr>
           <w:rStyle w:val="NormalTok"/>
         </w:rPr>
-        <w:t xml:space="preserve">(perccov),</w:t>
+        <w:t xml:space="preserve">(ResultValue),</w:t>
       </w:r>
       <w:r>
         <w:br/>
@@ -4890,7 +4041,7 @@
         <w:rPr>
           <w:rStyle w:val="NormalTok"/>
         </w:rPr>
-        <w:t xml:space="preserve">(perccov),</w:t>
+        <w:t xml:space="preserve">(ResultValue),</w:t>
       </w:r>
       <w:r>
         <w:br/>
@@ -5394,7 +4545,7 @@
         <w:rPr>
           <w:rStyle w:val="NormalTok"/>
         </w:rPr>
-        <w:t xml:space="preserve">(perccov)),</w:t>
+        <w:t xml:space="preserve">(ResultValue)),</w:t>
       </w:r>
       <w:r>
         <w:br/>
@@ -5421,7 +4572,7 @@
         <w:rPr>
           <w:rStyle w:val="NormalTok"/>
         </w:rPr>
-        <w:t xml:space="preserve">(perccov),</w:t>
+        <w:t xml:space="preserve">(ResultValue),</w:t>
       </w:r>
       <w:r>
         <w:br/>
@@ -5448,7 +4599,7 @@
         <w:rPr>
           <w:rStyle w:val="NormalTok"/>
         </w:rPr>
-        <w:t xml:space="preserve">(perccov),</w:t>
+        <w:t xml:space="preserve">(ResultValue),</w:t>
       </w:r>
       <w:r>
         <w:br/>
@@ -5475,7 +4626,7 @@
         <w:rPr>
           <w:rStyle w:val="NormalTok"/>
         </w:rPr>
-        <w:t xml:space="preserve">(perccov),</w:t>
+        <w:t xml:space="preserve">(ResultValue),</w:t>
       </w:r>
       <w:r>
         <w:br/>
@@ -5502,7 +4653,7 @@
         <w:rPr>
           <w:rStyle w:val="NormalTok"/>
         </w:rPr>
-        <w:t xml:space="preserve">(perccov),</w:t>
+        <w:t xml:space="preserve">(ResultValue),</w:t>
       </w:r>
       <w:r>
         <w:br/>
@@ -5529,7 +4680,7 @@
         <w:rPr>
           <w:rStyle w:val="NormalTok"/>
         </w:rPr>
-        <w:t xml:space="preserve">(perccov),</w:t>
+        <w:t xml:space="preserve">(ResultValue),</w:t>
       </w:r>
       <w:r>
         <w:br/>
@@ -6162,7 +5313,7 @@
         <w:rPr>
           <w:rStyle w:val="NormalTok"/>
         </w:rPr>
-        <w:t xml:space="preserve">(perccov)),</w:t>
+        <w:t xml:space="preserve">(ResultValue)),</w:t>
       </w:r>
       <w:r>
         <w:br/>
@@ -6189,7 +5340,7 @@
         <w:rPr>
           <w:rStyle w:val="NormalTok"/>
         </w:rPr>
-        <w:t xml:space="preserve">(perccov),</w:t>
+        <w:t xml:space="preserve">(ResultValue),</w:t>
       </w:r>
       <w:r>
         <w:br/>
@@ -6216,7 +5367,7 @@
         <w:rPr>
           <w:rStyle w:val="NormalTok"/>
         </w:rPr>
-        <w:t xml:space="preserve">(perccov),</w:t>
+        <w:t xml:space="preserve">(ResultValue),</w:t>
       </w:r>
       <w:r>
         <w:br/>
@@ -6243,7 +5394,7 @@
         <w:rPr>
           <w:rStyle w:val="NormalTok"/>
         </w:rPr>
-        <w:t xml:space="preserve">(perccov),</w:t>
+        <w:t xml:space="preserve">(ResultValue),</w:t>
       </w:r>
       <w:r>
         <w:br/>
@@ -6270,7 +5421,7 @@
         <w:rPr>
           <w:rStyle w:val="NormalTok"/>
         </w:rPr>
-        <w:t xml:space="preserve">(perccov),</w:t>
+        <w:t xml:space="preserve">(ResultValue),</w:t>
       </w:r>
       <w:r>
         <w:br/>
@@ -6297,7 +5448,7 @@
         <w:rPr>
           <w:rStyle w:val="NormalTok"/>
         </w:rPr>
-        <w:t xml:space="preserve">(perccov),</w:t>
+        <w:t xml:space="preserve">(ResultValue),</w:t>
       </w:r>
       <w:r>
         <w:br/>
@@ -7388,7 +6539,7 @@
         <w:rPr>
           <w:rStyle w:val="CommentTok"/>
         </w:rPr>
-        <w:t xml:space="preserve"># Perform LME for relation between perccov and Year for current managed area</w:t>
+        <w:t xml:space="preserve"># Perform LME for relation between ResultValue and Year for current managed area</w:t>
       </w:r>
       <w:r>
         <w:br/>
@@ -7415,7 +6566,7 @@
         <w:rPr>
           <w:rStyle w:val="NormalTok"/>
         </w:rPr>
-        <w:t xml:space="preserve">(perccov </w:t>
+        <w:t xml:space="preserve">(ResultValue </w:t>
       </w:r>
       <w:r>
         <w:rPr>
@@ -8604,7 +7755,7 @@
       </w:r>
     </w:p>
     <w:bookmarkEnd w:id="31"/>
-    <w:bookmarkStart w:id="42" w:name="appendix-i-plots"/>
+    <w:bookmarkStart w:id="45" w:name="appendix-i-plots"/>
     <w:p>
       <w:pPr>
         <w:pStyle w:val="Heading1"/>
@@ -10982,7 +10133,7 @@
         <w:rPr>
           <w:rStyle w:val="NormalTok"/>
         </w:rPr>
-        <w:t xml:space="preserve">perccov) </w:t>
+        <w:t xml:space="preserve">ResultValue) </w:t>
       </w:r>
       <w:r>
         <w:rPr>
@@ -11018,7 +10169,7 @@
         <w:rPr>
           <w:rStyle w:val="NormalTok"/>
         </w:rPr>
-        <w:t xml:space="preserve">perccov)</w:t>
+        <w:t xml:space="preserve">ResultValue)</w:t>
       </w:r>
       <w:r>
         <w:br/>
@@ -11159,7 +10310,7 @@
         <w:rPr>
           <w:rStyle w:val="NormalTok"/>
         </w:rPr>
-        <w:t xml:space="preserve">perccov)</w:t>
+        <w:t xml:space="preserve">ResultValue)</w:t>
       </w:r>
       <w:r>
         <w:rPr>
@@ -11345,7 +10496,7 @@
         <w:rPr>
           <w:rStyle w:val="NormalTok"/>
         </w:rPr>
-        <w:t xml:space="preserve">perccov), </w:t>
+        <w:t xml:space="preserve">ResultValue), </w:t>
       </w:r>
       <w:r>
         <w:rPr>
@@ -13541,9 +12692,11 @@
           </wp:inline>
         </w:drawing>
       </w:r>
-      <w:r>
-        <w:t xml:space="preserve"> </w:t>
-      </w:r>
+    </w:p>
+    <w:p>
+      <w:pPr>
+        <w:pStyle w:val="BodyText"/>
+      </w:pPr>
       <w:r>
         <w:drawing>
           <wp:inline>
@@ -13586,8 +12739,53 @@
           </wp:inline>
         </w:drawing>
       </w:r>
+      <w:r>
+        <w:t xml:space="preserve"> </w:t>
+      </w:r>
+      <w:r>
+        <w:drawing>
+          <wp:inline>
+            <wp:extent cx="5334000" cy="4000500"/>
+            <wp:effectExtent b="0" l="0" r="0" t="0"/>
+            <wp:docPr descr="" title="" id="43" name="Picture"/>
+            <a:graphic>
+              <a:graphicData uri="http://schemas.openxmlformats.org/drawingml/2006/picture">
+                <pic:pic>
+                  <pic:nvPicPr>
+                    <pic:cNvPr descr="C:\Users\jepanzik\Box\R%20Projects\SEACAR_Trend_Analyses\Coral\output\PercentCover\SEACAR_Coral_PercentCover_files/figure-latex/Trendlines_ManagedArea-4.png" id="44" name="Picture"/>
+                    <pic:cNvPicPr>
+                      <a:picLocks noChangeArrowheads="1" noChangeAspect="1"/>
+                    </pic:cNvPicPr>
+                  </pic:nvPicPr>
+                  <pic:blipFill>
+                    <a:blip r:embed="rId42"/>
+                    <a:stretch>
+                      <a:fillRect/>
+                    </a:stretch>
+                  </pic:blipFill>
+                  <pic:spPr bwMode="auto">
+                    <a:xfrm>
+                      <a:off x="0" y="0"/>
+                      <a:ext cx="5334000" cy="4000500"/>
+                    </a:xfrm>
+                    <a:prstGeom prst="rect">
+                      <a:avLst/>
+                    </a:prstGeom>
+                    <a:noFill/>
+                    <a:ln w="9525">
+                      <a:noFill/>
+                      <a:headEnd/>
+                      <a:tailEnd/>
+                    </a:ln>
+                  </pic:spPr>
+                </pic:pic>
+              </a:graphicData>
+            </a:graphic>
+          </wp:inline>
+        </w:drawing>
+      </w:r>
     </w:p>
-    <w:bookmarkEnd w:id="42"/>
+    <w:bookmarkEnd w:id="45"/>
     <w:sectPr/>
   </w:body>
 </w:document>
@@ -13855,11 +13053,11 @@
       </w:pPr>
     </w:lvl>
   </w:abstractNum>
-  <w:abstractNum w:abstractNumId="99416">
-    <w:nsid w:val="A99416"/>
+  <w:abstractNum w:abstractNumId="99415">
+    <w:nsid w:val="A99415"/>
     <w:multiLevelType w:val="multilevel"/>
     <w:lvl w:ilvl="0">
-      <w:start w:val="6"/>
+      <w:start w:val="5"/>
       <w:numFmt w:val="decimal"/>
       <w:lvlText w:val="%1."/>
       <w:lvlJc w:val="left"/>
@@ -13868,7 +13066,7 @@
       </w:pPr>
     </w:lvl>
     <w:lvl w:ilvl="1">
-      <w:start w:val="6"/>
+      <w:start w:val="5"/>
       <w:numFmt w:val="decimal"/>
       <w:lvlText w:val="%2."/>
       <w:lvlJc w:val="left"/>
@@ -13877,7 +13075,7 @@
       </w:pPr>
     </w:lvl>
     <w:lvl w:ilvl="2">
-      <w:start w:val="6"/>
+      <w:start w:val="5"/>
       <w:numFmt w:val="decimal"/>
       <w:lvlText w:val="%3."/>
       <w:lvlJc w:val="left"/>
@@ -13886,7 +13084,7 @@
       </w:pPr>
     </w:lvl>
     <w:lvl w:ilvl="3">
-      <w:start w:val="6"/>
+      <w:start w:val="5"/>
       <w:numFmt w:val="decimal"/>
       <w:lvlText w:val="%4."/>
       <w:lvlJc w:val="left"/>
@@ -13895,7 +13093,7 @@
       </w:pPr>
     </w:lvl>
     <w:lvl w:ilvl="4">
-      <w:start w:val="6"/>
+      <w:start w:val="5"/>
       <w:numFmt w:val="decimal"/>
       <w:lvlText w:val="%5."/>
       <w:lvlJc w:val="left"/>
@@ -13904,7 +13102,7 @@
       </w:pPr>
     </w:lvl>
     <w:lvl w:ilvl="5">
-      <w:start w:val="6"/>
+      <w:start w:val="5"/>
       <w:numFmt w:val="decimal"/>
       <w:lvlText w:val="%6."/>
       <w:lvlJc w:val="left"/>
@@ -13913,7 +13111,7 @@
       </w:pPr>
     </w:lvl>
     <w:lvl w:ilvl="6">
-      <w:start w:val="6"/>
+      <w:start w:val="5"/>
       <w:numFmt w:val="decimal"/>
       <w:lvlText w:val="%7."/>
       <w:lvlJc w:val="left"/>
@@ -13922,7 +13120,7 @@
       </w:pPr>
     </w:lvl>
     <w:lvl w:ilvl="7">
-      <w:start w:val="6"/>
+      <w:start w:val="5"/>
       <w:numFmt w:val="decimal"/>
       <w:lvlText w:val="%8."/>
       <w:lvlJc w:val="left"/>
@@ -13931,7 +13129,7 @@
       </w:pPr>
     </w:lvl>
     <w:lvl w:ilvl="8">
-      <w:start w:val="6"/>
+      <w:start w:val="5"/>
       <w:numFmt w:val="decimal"/>
       <w:lvlText w:val="%9."/>
       <w:lvlJc w:val="left"/>
@@ -13977,33 +13175,33 @@
     <w:abstractNumId w:val="991"/>
   </w:num>
   <w:num w:numId="1003">
-    <w:abstractNumId w:val="99416"/>
+    <w:abstractNumId w:val="99415"/>
     <w:lvlOverride w:ilvl="0">
-      <w:startOverride w:val="6"/>
+      <w:startOverride w:val="5"/>
     </w:lvlOverride>
     <w:lvlOverride w:ilvl="1">
-      <w:startOverride w:val="6"/>
+      <w:startOverride w:val="5"/>
     </w:lvlOverride>
     <w:lvlOverride w:ilvl="2">
-      <w:startOverride w:val="6"/>
+      <w:startOverride w:val="5"/>
     </w:lvlOverride>
     <w:lvlOverride w:ilvl="3">
-      <w:startOverride w:val="6"/>
+      <w:startOverride w:val="5"/>
     </w:lvlOverride>
     <w:lvlOverride w:ilvl="4">
-      <w:startOverride w:val="6"/>
+      <w:startOverride w:val="5"/>
     </w:lvlOverride>
     <w:lvlOverride w:ilvl="5">
-      <w:startOverride w:val="6"/>
+      <w:startOverride w:val="5"/>
     </w:lvlOverride>
     <w:lvlOverride w:ilvl="6">
-      <w:startOverride w:val="6"/>
+      <w:startOverride w:val="5"/>
     </w:lvlOverride>
     <w:lvlOverride w:ilvl="7">
-      <w:startOverride w:val="6"/>
+      <w:startOverride w:val="5"/>
     </w:lvlOverride>
     <w:lvlOverride w:ilvl="8">
-      <w:startOverride w:val="6"/>
+      <w:startOverride w:val="5"/>
     </w:lvlOverride>
   </w:num>
   <w:num w:numId="1004">

</xml_diff>

<commit_message>
Fixed typo in coral. Analysis run on June 6, 2023 database export
</commit_message>
<xml_diff>
--- a/Coral/output/PercentCover/SEACAR_Coral_PercentCover.docx
+++ b/Coral/output/PercentCover/SEACAR_Coral_PercentCover.docx
@@ -57,7 +57,7 @@
         <w:t xml:space="preserve"> </w:t>
       </w:r>
       <w:r>
-        <w:t xml:space="preserve">05</w:t>
+        <w:t xml:space="preserve">06</w:t>
       </w:r>
       <w:r>
         <w:t xml:space="preserve"> </w:t>
@@ -294,9 +294,22 @@
         </w:rPr>
         <w:t xml:space="preserve">(lubridate)</w:t>
       </w:r>
-      <w:r>
-        <w:br/>
-      </w:r>
+    </w:p>
+    <w:p>
+      <w:pPr>
+        <w:pStyle w:val="SourceCode"/>
+      </w:pPr>
+      <w:r>
+        <w:rPr>
+          <w:rStyle w:val="VerbatimChar"/>
+        </w:rPr>
+        <w:t xml:space="preserve">## Warning: package 'lubridate' was built under R version 4.1.2</w:t>
+      </w:r>
+    </w:p>
+    <w:p>
+      <w:pPr>
+        <w:pStyle w:val="SourceCode"/>
+      </w:pPr>
       <w:r>
         <w:rPr>
           <w:rStyle w:val="FunctionTok"/>
@@ -339,9 +352,22 @@
         </w:rPr>
         <w:t xml:space="preserve">(tidyr)</w:t>
       </w:r>
-      <w:r>
-        <w:br/>
-      </w:r>
+    </w:p>
+    <w:p>
+      <w:pPr>
+        <w:pStyle w:val="SourceCode"/>
+      </w:pPr>
+      <w:r>
+        <w:rPr>
+          <w:rStyle w:val="VerbatimChar"/>
+        </w:rPr>
+        <w:t xml:space="preserve">## Warning: package 'tidyr' was built under R version 4.1.2</w:t>
+      </w:r>
+    </w:p>
+    <w:p>
+      <w:pPr>
+        <w:pStyle w:val="SourceCode"/>
+      </w:pPr>
       <w:r>
         <w:rPr>
           <w:rStyle w:val="FunctionTok"/>
@@ -378,9 +404,22 @@
         </w:rPr>
         <w:t xml:space="preserve">(hrbrthemes)</w:t>
       </w:r>
-      <w:r>
-        <w:br/>
-      </w:r>
+    </w:p>
+    <w:p>
+      <w:pPr>
+        <w:pStyle w:val="SourceCode"/>
+      </w:pPr>
+      <w:r>
+        <w:rPr>
+          <w:rStyle w:val="VerbatimChar"/>
+        </w:rPr>
+        <w:t xml:space="preserve">## Warning: package 'hrbrthemes' was built under R version 4.1.3</w:t>
+      </w:r>
+    </w:p>
+    <w:p>
+      <w:pPr>
+        <w:pStyle w:val="SourceCode"/>
+      </w:pPr>
       <w:r>
         <w:rPr>
           <w:rStyle w:val="FunctionTok"/>
@@ -621,7 +660,7 @@
           <w:bCs/>
           <w:b/>
         </w:rPr>
-        <w:t xml:space="preserve">All_CORAL_Parameters-2023-Jun-05.txt</w:t>
+        <w:t xml:space="preserve">All_CORAL_Parameters-2023-Jun-06.txt</w:t>
       </w:r>
     </w:p>
     <w:p>
@@ -829,7 +868,7 @@
         <w:rPr>
           <w:rStyle w:val="VerbatimChar"/>
         </w:rPr>
-        <w:t xml:space="preserve">## All_CORAL_Parameters-2023-Jun-05.txt</w:t>
+        <w:t xml:space="preserve">## All_CORAL_Parameters-2023-Jun-06.txt</w:t>
       </w:r>
     </w:p>
     <w:bookmarkEnd w:id="27"/>
@@ -928,10 +967,19 @@
         <w:t xml:space="preserve">Octocoral</w:t>
       </w:r>
       <w:r>
+        <w:t xml:space="preserve">,</w:t>
+      </w:r>
+      <w:r>
         <w:t xml:space="preserve"> </w:t>
       </w:r>
       <w:r>
-        <w:t xml:space="preserve">or</w:t>
+        <w:rPr>
+          <w:rStyle w:val="VerbatimChar"/>
+        </w:rPr>
+        <w:t xml:space="preserve">Milleporans</w:t>
+      </w:r>
+      <w:r>
+        <w:t xml:space="preserve">, or</w:t>
       </w:r>
       <w:r>
         <w:t xml:space="preserve"> </w:t>
@@ -940,7 +988,7 @@
         <w:rPr>
           <w:rStyle w:val="VerbatimChar"/>
         </w:rPr>
-        <w:t xml:space="preserve">Unspecifiedcoral</w:t>
+        <w:t xml:space="preserve">Scleractinian</w:t>
       </w:r>
     </w:p>
     <w:p>
@@ -1275,7 +1323,7 @@
         <w:rPr>
           <w:rStyle w:val="CommentTok"/>
         </w:rPr>
-        <w:t xml:space="preserve"># Sets units for species richness</w:t>
+        <w:t xml:space="preserve"># Sets units for percent cover</w:t>
       </w:r>
       <w:r>
         <w:br/>
@@ -1389,10 +1437,13 @@
         <w:t xml:space="preserve">|</w:t>
       </w:r>
       <w:r>
-        <w:rPr>
-          <w:rStyle w:val="NormalTok"/>
-        </w:rPr>
-        <w:t xml:space="preserve">SpeciesGroup1</w:t>
+        <w:br/>
+      </w:r>
+      <w:r>
+        <w:rPr>
+          <w:rStyle w:val="NormalTok"/>
+        </w:rPr>
+        <w:t xml:space="preserve">               SpeciesGroup1</w:t>
       </w:r>
       <w:r>
         <w:rPr>

</xml_diff>

<commit_message>
Coral: Fixed typos, updated Percent Cover to have SufficientData filter for 5 years of measurements, rearranged file names to have parameter second in title.
</commit_message>
<xml_diff>
--- a/Coral/output/PercentCover/SEACAR_Coral_PercentCover.docx
+++ b/Coral/output/PercentCover/SEACAR_Coral_PercentCover.docx
@@ -294,22 +294,9 @@
         </w:rPr>
         <w:t xml:space="preserve">(lubridate)</w:t>
       </w:r>
-    </w:p>
-    <w:p>
-      <w:pPr>
-        <w:pStyle w:val="SourceCode"/>
-      </w:pPr>
-      <w:r>
-        <w:rPr>
-          <w:rStyle w:val="VerbatimChar"/>
-        </w:rPr>
-        <w:t xml:space="preserve">## Warning: package 'lubridate' was built under R version 4.1.2</w:t>
-      </w:r>
-    </w:p>
-    <w:p>
-      <w:pPr>
-        <w:pStyle w:val="SourceCode"/>
-      </w:pPr>
+      <w:r>
+        <w:br/>
+      </w:r>
       <w:r>
         <w:rPr>
           <w:rStyle w:val="FunctionTok"/>
@@ -352,22 +339,9 @@
         </w:rPr>
         <w:t xml:space="preserve">(tidyr)</w:t>
       </w:r>
-    </w:p>
-    <w:p>
-      <w:pPr>
-        <w:pStyle w:val="SourceCode"/>
-      </w:pPr>
-      <w:r>
-        <w:rPr>
-          <w:rStyle w:val="VerbatimChar"/>
-        </w:rPr>
-        <w:t xml:space="preserve">## Warning: package 'tidyr' was built under R version 4.1.2</w:t>
-      </w:r>
-    </w:p>
-    <w:p>
-      <w:pPr>
-        <w:pStyle w:val="SourceCode"/>
-      </w:pPr>
+      <w:r>
+        <w:br/>
+      </w:r>
       <w:r>
         <w:rPr>
           <w:rStyle w:val="FunctionTok"/>
@@ -404,22 +378,9 @@
         </w:rPr>
         <w:t xml:space="preserve">(hrbrthemes)</w:t>
       </w:r>
-    </w:p>
-    <w:p>
-      <w:pPr>
-        <w:pStyle w:val="SourceCode"/>
-      </w:pPr>
-      <w:r>
-        <w:rPr>
-          <w:rStyle w:val="VerbatimChar"/>
-        </w:rPr>
-        <w:t xml:space="preserve">## Warning: package 'hrbrthemes' was built under R version 4.1.3</w:t>
-      </w:r>
-    </w:p>
-    <w:p>
-      <w:pPr>
-        <w:pStyle w:val="SourceCode"/>
-      </w:pPr>
+      <w:r>
+        <w:br/>
+      </w:r>
       <w:r>
         <w:rPr>
           <w:rStyle w:val="FunctionTok"/>
@@ -1164,18 +1125,6 @@
     </w:p>
     <w:p>
       <w:pPr>
-        <w:numPr>
-          <w:ilvl w:val="0"/>
-          <w:numId w:val="1003"/>
-        </w:numPr>
-        <w:pStyle w:val="Compact"/>
-      </w:pPr>
-      <w:r>
-        <w:t xml:space="preserve">Gets list of managed areas to be analyzed.</w:t>
-      </w:r>
-    </w:p>
-    <w:p>
-      <w:pPr>
         <w:pStyle w:val="SourceCode"/>
       </w:pPr>
       <w:r>
@@ -2641,192 +2590,6 @@
           <w:rStyle w:val="NormalTok"/>
         </w:rPr>
         <w:t xml:space="preserve">)</w:t>
-      </w:r>
-      <w:r>
-        <w:br/>
-      </w:r>
-      <w:r>
-        <w:br/>
-      </w:r>
-      <w:r>
-        <w:rPr>
-          <w:rStyle w:val="CommentTok"/>
-        </w:rPr>
-        <w:t xml:space="preserve"># Creates a variable with the names of all the managed areas that contain</w:t>
-      </w:r>
-      <w:r>
-        <w:br/>
-      </w:r>
-      <w:r>
-        <w:rPr>
-          <w:rStyle w:val="CommentTok"/>
-        </w:rPr>
-        <w:t xml:space="preserve"># species observations</w:t>
-      </w:r>
-      <w:r>
-        <w:br/>
-      </w:r>
-      <w:r>
-        <w:rPr>
-          <w:rStyle w:val="NormalTok"/>
-        </w:rPr>
-        <w:t xml:space="preserve">MA_Include </w:t>
-      </w:r>
-      <w:r>
-        <w:rPr>
-          <w:rStyle w:val="OtherTok"/>
-        </w:rPr>
-        <w:t xml:space="preserve">&lt;-</w:t>
-      </w:r>
-      <w:r>
-        <w:rPr>
-          <w:rStyle w:val="NormalTok"/>
-        </w:rPr>
-        <w:t xml:space="preserve"> </w:t>
-      </w:r>
-      <w:r>
-        <w:rPr>
-          <w:rStyle w:val="FunctionTok"/>
-        </w:rPr>
-        <w:t xml:space="preserve">unique</w:t>
-      </w:r>
-      <w:r>
-        <w:rPr>
-          <w:rStyle w:val="NormalTok"/>
-        </w:rPr>
-        <w:t xml:space="preserve">(data</w:t>
-      </w:r>
-      <w:r>
-        <w:rPr>
-          <w:rStyle w:val="SpecialCharTok"/>
-        </w:rPr>
-        <w:t xml:space="preserve">$</w:t>
-      </w:r>
-      <w:r>
-        <w:rPr>
-          <w:rStyle w:val="NormalTok"/>
-        </w:rPr>
-        <w:t xml:space="preserve">ManagedAreaName[</w:t>
-      </w:r>
-      <w:r>
-        <w:rPr>
-          <w:rStyle w:val="SpecialCharTok"/>
-        </w:rPr>
-        <w:t xml:space="preserve">!</w:t>
-      </w:r>
-      <w:r>
-        <w:rPr>
-          <w:rStyle w:val="FunctionTok"/>
-        </w:rPr>
-        <w:t xml:space="preserve">is.na</w:t>
-      </w:r>
-      <w:r>
-        <w:rPr>
-          <w:rStyle w:val="NormalTok"/>
-        </w:rPr>
-        <w:t xml:space="preserve">(data</w:t>
-      </w:r>
-      <w:r>
-        <w:rPr>
-          <w:rStyle w:val="SpecialCharTok"/>
-        </w:rPr>
-        <w:t xml:space="preserve">$</w:t>
-      </w:r>
-      <w:r>
-        <w:rPr>
-          <w:rStyle w:val="NormalTok"/>
-        </w:rPr>
-        <w:t xml:space="preserve">ResultValue)])</w:t>
-      </w:r>
-      <w:r>
-        <w:br/>
-      </w:r>
-      <w:r>
-        <w:br/>
-      </w:r>
-      <w:r>
-        <w:rPr>
-          <w:rStyle w:val="CommentTok"/>
-        </w:rPr>
-        <w:t xml:space="preserve"># Puts the managed areas in alphabetical order</w:t>
-      </w:r>
-      <w:r>
-        <w:br/>
-      </w:r>
-      <w:r>
-        <w:rPr>
-          <w:rStyle w:val="NormalTok"/>
-        </w:rPr>
-        <w:t xml:space="preserve">MA_Include </w:t>
-      </w:r>
-      <w:r>
-        <w:rPr>
-          <w:rStyle w:val="OtherTok"/>
-        </w:rPr>
-        <w:t xml:space="preserve">&lt;-</w:t>
-      </w:r>
-      <w:r>
-        <w:rPr>
-          <w:rStyle w:val="NormalTok"/>
-        </w:rPr>
-        <w:t xml:space="preserve"> MA_Include[</w:t>
-      </w:r>
-      <w:r>
-        <w:rPr>
-          <w:rStyle w:val="FunctionTok"/>
-        </w:rPr>
-        <w:t xml:space="preserve">order</w:t>
-      </w:r>
-      <w:r>
-        <w:rPr>
-          <w:rStyle w:val="NormalTok"/>
-        </w:rPr>
-        <w:t xml:space="preserve">(MA_Include)]</w:t>
-      </w:r>
-      <w:r>
-        <w:br/>
-      </w:r>
-      <w:r>
-        <w:br/>
-      </w:r>
-      <w:r>
-        <w:rPr>
-          <w:rStyle w:val="CommentTok"/>
-        </w:rPr>
-        <w:t xml:space="preserve"># Determines the number of managed areas used</w:t>
-      </w:r>
-      <w:r>
-        <w:br/>
-      </w:r>
-      <w:r>
-        <w:rPr>
-          <w:rStyle w:val="NormalTok"/>
-        </w:rPr>
-        <w:t xml:space="preserve">n </w:t>
-      </w:r>
-      <w:r>
-        <w:rPr>
-          <w:rStyle w:val="OtherTok"/>
-        </w:rPr>
-        <w:t xml:space="preserve">&lt;-</w:t>
-      </w:r>
-      <w:r>
-        <w:rPr>
-          <w:rStyle w:val="NormalTok"/>
-        </w:rPr>
-        <w:t xml:space="preserve"> </w:t>
-      </w:r>
-      <w:r>
-        <w:rPr>
-          <w:rStyle w:val="FunctionTok"/>
-        </w:rPr>
-        <w:t xml:space="preserve">length</w:t>
-      </w:r>
-      <w:r>
-        <w:rPr>
-          <w:rStyle w:val="NormalTok"/>
-        </w:rPr>
-        <w:t xml:space="preserve">(MA_Include)</w:t>
       </w:r>
     </w:p>
     <w:bookmarkEnd w:id="28"/>
@@ -3132,6 +2895,30 @@
     </w:p>
     <w:p>
       <w:pPr>
+        <w:numPr>
+          <w:ilvl w:val="0"/>
+          <w:numId w:val="1004"/>
+        </w:numPr>
+        <w:pStyle w:val="Compact"/>
+      </w:pPr>
+      <w:r>
+        <w:t xml:space="preserve">Determines if there is sufficient data to be analyzed based on having more than 5 years of records.</w:t>
+      </w:r>
+    </w:p>
+    <w:p>
+      <w:pPr>
+        <w:numPr>
+          <w:ilvl w:val="0"/>
+          <w:numId w:val="1004"/>
+        </w:numPr>
+        <w:pStyle w:val="Compact"/>
+      </w:pPr>
+      <w:r>
+        <w:t xml:space="preserve">Gets list of managed areas to be analyzed.</w:t>
+      </w:r>
+    </w:p>
+    <w:p>
+      <w:pPr>
         <w:pStyle w:val="SourceCode"/>
       </w:pPr>
       <w:r>
@@ -5286,6 +5073,75 @@
         <w:rPr>
           <w:rStyle w:val="AttributeTok"/>
         </w:rPr>
+        <w:t xml:space="preserve">SufficientData=</w:t>
+      </w:r>
+      <w:r>
+        <w:rPr>
+          <w:rStyle w:val="FunctionTok"/>
+        </w:rPr>
+        <w:t xml:space="preserve">ifelse</w:t>
+      </w:r>
+      <w:r>
+        <w:rPr>
+          <w:rStyle w:val="NormalTok"/>
+        </w:rPr>
+        <w:t xml:space="preserve">(N_Years</w:t>
+      </w:r>
+      <w:r>
+        <w:rPr>
+          <w:rStyle w:val="SpecialCharTok"/>
+        </w:rPr>
+        <w:t xml:space="preserve">&gt;=</w:t>
+      </w:r>
+      <w:r>
+        <w:rPr>
+          <w:rStyle w:val="DecValTok"/>
+        </w:rPr>
+        <w:t xml:space="preserve">5</w:t>
+      </w:r>
+      <w:r>
+        <w:rPr>
+          <w:rStyle w:val="NormalTok"/>
+        </w:rPr>
+        <w:t xml:space="preserve">, </w:t>
+      </w:r>
+      <w:r>
+        <w:rPr>
+          <w:rStyle w:val="ConstantTok"/>
+        </w:rPr>
+        <w:t xml:space="preserve">TRUE</w:t>
+      </w:r>
+      <w:r>
+        <w:rPr>
+          <w:rStyle w:val="NormalTok"/>
+        </w:rPr>
+        <w:t xml:space="preserve">, </w:t>
+      </w:r>
+      <w:r>
+        <w:rPr>
+          <w:rStyle w:val="ConstantTok"/>
+        </w:rPr>
+        <w:t xml:space="preserve">FALSE</w:t>
+      </w:r>
+      <w:r>
+        <w:rPr>
+          <w:rStyle w:val="NormalTok"/>
+        </w:rPr>
+        <w:t xml:space="preserve">),</w:t>
+      </w:r>
+      <w:r>
+        <w:br/>
+      </w:r>
+      <w:r>
+        <w:rPr>
+          <w:rStyle w:val="NormalTok"/>
+        </w:rPr>
+        <w:t xml:space="preserve">             </w:t>
+      </w:r>
+      <w:r>
+        <w:rPr>
+          <w:rStyle w:val="AttributeTok"/>
+        </w:rPr>
         <w:t xml:space="preserve">EarliestYear=</w:t>
       </w:r>
       <w:r>
@@ -6073,16 +5929,253 @@
           <w:rStyle w:val="NormalTok"/>
         </w:rPr>
         <w:t xml:space="preserve">)</w:t>
+      </w:r>
+      <w:r>
+        <w:br/>
+      </w:r>
+      <w:r>
+        <w:rPr>
+          <w:rStyle w:val="CommentTok"/>
+        </w:rPr>
+        <w:t xml:space="preserve"># Creates a variable with the names of all the managed areas that contain</w:t>
+      </w:r>
+      <w:r>
+        <w:br/>
+      </w:r>
+      <w:r>
+        <w:rPr>
+          <w:rStyle w:val="CommentTok"/>
+        </w:rPr>
+        <w:t xml:space="preserve"># species observations</w:t>
+      </w:r>
+      <w:r>
+        <w:br/>
+      </w:r>
+      <w:r>
+        <w:rPr>
+          <w:rStyle w:val="NormalTok"/>
+        </w:rPr>
+        <w:t xml:space="preserve">MA_Include </w:t>
+      </w:r>
+      <w:r>
+        <w:rPr>
+          <w:rStyle w:val="OtherTok"/>
+        </w:rPr>
+        <w:t xml:space="preserve">&lt;-</w:t>
+      </w:r>
+      <w:r>
+        <w:rPr>
+          <w:rStyle w:val="NormalTok"/>
+        </w:rPr>
+        <w:t xml:space="preserve"> </w:t>
+      </w:r>
+      <w:r>
+        <w:rPr>
+          <w:rStyle w:val="FunctionTok"/>
+        </w:rPr>
+        <w:t xml:space="preserve">unique</w:t>
+      </w:r>
+      <w:r>
+        <w:rPr>
+          <w:rStyle w:val="NormalTok"/>
+        </w:rPr>
+        <w:t xml:space="preserve">(MA_Ov_Stats</w:t>
+      </w:r>
+      <w:r>
+        <w:rPr>
+          <w:rStyle w:val="SpecialCharTok"/>
+        </w:rPr>
+        <w:t xml:space="preserve">$</w:t>
+      </w:r>
+      <w:r>
+        <w:rPr>
+          <w:rStyle w:val="NormalTok"/>
+        </w:rPr>
+        <w:t xml:space="preserve">ManagedAreaName[</w:t>
+      </w:r>
+      <w:r>
+        <w:rPr>
+          <w:rStyle w:val="SpecialCharTok"/>
+        </w:rPr>
+        <w:t xml:space="preserve">!</w:t>
+      </w:r>
+      <w:r>
+        <w:rPr>
+          <w:rStyle w:val="FunctionTok"/>
+        </w:rPr>
+        <w:t xml:space="preserve">is.na</w:t>
+      </w:r>
+      <w:r>
+        <w:rPr>
+          <w:rStyle w:val="NormalTok"/>
+        </w:rPr>
+        <w:t xml:space="preserve">(MA_Ov_Stats</w:t>
+      </w:r>
+      <w:r>
+        <w:rPr>
+          <w:rStyle w:val="SpecialCharTok"/>
+        </w:rPr>
+        <w:t xml:space="preserve">$</w:t>
+      </w:r>
+      <w:r>
+        <w:rPr>
+          <w:rStyle w:val="NormalTok"/>
+        </w:rPr>
+        <w:t xml:space="preserve">Mean)</w:t>
+      </w:r>
+      <w:r>
+        <w:rPr>
+          <w:rStyle w:val="SpecialCharTok"/>
+        </w:rPr>
+        <w:t xml:space="preserve">&amp;</w:t>
+      </w:r>
+      <w:r>
+        <w:br/>
+      </w:r>
+      <w:r>
+        <w:rPr>
+          <w:rStyle w:val="NormalTok"/>
+        </w:rPr>
+        <w:t xml:space="preserve">                                                   MA_Ov_Stats</w:t>
+      </w:r>
+      <w:r>
+        <w:rPr>
+          <w:rStyle w:val="SpecialCharTok"/>
+        </w:rPr>
+        <w:t xml:space="preserve">$</w:t>
+      </w:r>
+      <w:r>
+        <w:rPr>
+          <w:rStyle w:val="NormalTok"/>
+        </w:rPr>
+        <w:t xml:space="preserve">SufficientData</w:t>
+      </w:r>
+      <w:r>
+        <w:rPr>
+          <w:rStyle w:val="SpecialCharTok"/>
+        </w:rPr>
+        <w:t xml:space="preserve">==</w:t>
+      </w:r>
+      <w:r>
+        <w:br/>
+      </w:r>
+      <w:r>
+        <w:rPr>
+          <w:rStyle w:val="NormalTok"/>
+        </w:rPr>
+        <w:t xml:space="preserve">                                                   </w:t>
+      </w:r>
+      <w:r>
+        <w:rPr>
+          <w:rStyle w:val="ConstantTok"/>
+        </w:rPr>
+        <w:t xml:space="preserve">TRUE</w:t>
+      </w:r>
+      <w:r>
+        <w:rPr>
+          <w:rStyle w:val="NormalTok"/>
+        </w:rPr>
+        <w:t xml:space="preserve">])</w:t>
+      </w:r>
+      <w:r>
+        <w:br/>
+      </w:r>
+      <w:r>
+        <w:br/>
+      </w:r>
+      <w:r>
+        <w:rPr>
+          <w:rStyle w:val="CommentTok"/>
+        </w:rPr>
+        <w:t xml:space="preserve"># Puts the managed areas in alphabetical order</w:t>
+      </w:r>
+      <w:r>
+        <w:br/>
+      </w:r>
+      <w:r>
+        <w:rPr>
+          <w:rStyle w:val="NormalTok"/>
+        </w:rPr>
+        <w:t xml:space="preserve">MA_Include </w:t>
+      </w:r>
+      <w:r>
+        <w:rPr>
+          <w:rStyle w:val="OtherTok"/>
+        </w:rPr>
+        <w:t xml:space="preserve">&lt;-</w:t>
+      </w:r>
+      <w:r>
+        <w:rPr>
+          <w:rStyle w:val="NormalTok"/>
+        </w:rPr>
+        <w:t xml:space="preserve"> MA_Include[</w:t>
+      </w:r>
+      <w:r>
+        <w:rPr>
+          <w:rStyle w:val="FunctionTok"/>
+        </w:rPr>
+        <w:t xml:space="preserve">order</w:t>
+      </w:r>
+      <w:r>
+        <w:rPr>
+          <w:rStyle w:val="NormalTok"/>
+        </w:rPr>
+        <w:t xml:space="preserve">(MA_Include)]</w:t>
+      </w:r>
+      <w:r>
+        <w:br/>
+      </w:r>
+      <w:r>
+        <w:br/>
+      </w:r>
+      <w:r>
+        <w:rPr>
+          <w:rStyle w:val="CommentTok"/>
+        </w:rPr>
+        <w:t xml:space="preserve"># Determines the number of managed areas used</w:t>
+      </w:r>
+      <w:r>
+        <w:br/>
+      </w:r>
+      <w:r>
+        <w:rPr>
+          <w:rStyle w:val="NormalTok"/>
+        </w:rPr>
+        <w:t xml:space="preserve">n </w:t>
+      </w:r>
+      <w:r>
+        <w:rPr>
+          <w:rStyle w:val="OtherTok"/>
+        </w:rPr>
+        <w:t xml:space="preserve">&lt;-</w:t>
+      </w:r>
+      <w:r>
+        <w:rPr>
+          <w:rStyle w:val="NormalTok"/>
+        </w:rPr>
+        <w:t xml:space="preserve"> </w:t>
+      </w:r>
+      <w:r>
+        <w:rPr>
+          <w:rStyle w:val="FunctionTok"/>
+        </w:rPr>
+        <w:t xml:space="preserve">length</w:t>
+      </w:r>
+      <w:r>
+        <w:rPr>
+          <w:rStyle w:val="NormalTok"/>
+        </w:rPr>
+        <w:t xml:space="preserve">(MA_Include)</w:t>
       </w:r>
     </w:p>
     <w:bookmarkEnd w:id="30"/>
-    <w:bookmarkStart w:id="31" w:name="linera-mixed-effects-models"/>
+    <w:bookmarkStart w:id="31" w:name="linear-mixed-effects-models"/>
     <w:p>
       <w:pPr>
         <w:pStyle w:val="Heading1"/>
       </w:pPr>
       <w:r>
-        <w:t xml:space="preserve">Linera Mixed Effects Models</w:t>
+        <w:t xml:space="preserve">Linear Mixed Effects Models</w:t>
       </w:r>
     </w:p>
     <w:p>
@@ -7806,7 +7899,7 @@
       </w:r>
     </w:p>
     <w:bookmarkEnd w:id="31"/>
-    <w:bookmarkStart w:id="45" w:name="appendix-i-plots"/>
+    <w:bookmarkStart w:id="42" w:name="appendix-i-plots"/>
     <w:p>
       <w:pPr>
         <w:pStyle w:val="Heading1"/>
@@ -11156,6 +11249,18 @@
         <w:rPr>
           <w:rStyle w:val="NormalTok"/>
         </w:rPr>
+        <w:t xml:space="preserve">, param_file, </w:t>
+      </w:r>
+      <w:r>
+        <w:rPr>
+          <w:rStyle w:val="StringTok"/>
+        </w:rPr>
+        <w:t xml:space="preserve">"_"</w:t>
+      </w:r>
+      <w:r>
+        <w:rPr>
+          <w:rStyle w:val="NormalTok"/>
+        </w:rPr>
         <w:t xml:space="preserve">, </w:t>
       </w:r>
       <w:r>
@@ -11192,28 +11297,16 @@
         <w:rPr>
           <w:rStyle w:val="NormalTok"/>
         </w:rPr>
-        <w:t xml:space="preserve">, MA_Include[i]), </w:t>
-      </w:r>
-      <w:r>
-        <w:rPr>
-          <w:rStyle w:val="StringTok"/>
-        </w:rPr>
-        <w:t xml:space="preserve">"_"</w:t>
-      </w:r>
-      <w:r>
-        <w:rPr>
-          <w:rStyle w:val="NormalTok"/>
-        </w:rPr>
-        <w:t xml:space="preserve">,</w:t>
-      </w:r>
-      <w:r>
-        <w:br/>
-      </w:r>
-      <w:r>
-        <w:rPr>
-          <w:rStyle w:val="NormalTok"/>
-        </w:rPr>
-        <w:t xml:space="preserve">                        param_file, </w:t>
+        <w:t xml:space="preserve">, MA_Include[i]),</w:t>
+      </w:r>
+      <w:r>
+        <w:br/>
+      </w:r>
+      <w:r>
+        <w:rPr>
+          <w:rStyle w:val="NormalTok"/>
+        </w:rPr>
+        <w:t xml:space="preserve">                        </w:t>
       </w:r>
       <w:r>
         <w:rPr>
@@ -12743,11 +12836,9 @@
           </wp:inline>
         </w:drawing>
       </w:r>
-    </w:p>
-    <w:p>
-      <w:pPr>
-        <w:pStyle w:val="BodyText"/>
-      </w:pPr>
+      <w:r>
+        <w:t xml:space="preserve"> </w:t>
+      </w:r>
       <w:r>
         <w:drawing>
           <wp:inline>
@@ -12790,53 +12881,8 @@
           </wp:inline>
         </w:drawing>
       </w:r>
-      <w:r>
-        <w:t xml:space="preserve"> </w:t>
-      </w:r>
-      <w:r>
-        <w:drawing>
-          <wp:inline>
-            <wp:extent cx="5334000" cy="4000500"/>
-            <wp:effectExtent b="0" l="0" r="0" t="0"/>
-            <wp:docPr descr="" title="" id="43" name="Picture"/>
-            <a:graphic>
-              <a:graphicData uri="http://schemas.openxmlformats.org/drawingml/2006/picture">
-                <pic:pic>
-                  <pic:nvPicPr>
-                    <pic:cNvPr descr="C:\Users\jepanzik\Box\R%20Projects\SEACAR_Trend_Analyses\Coral\output\PercentCover\SEACAR_Coral_PercentCover_files/figure-latex/Trendlines_ManagedArea-4.png" id="44" name="Picture"/>
-                    <pic:cNvPicPr>
-                      <a:picLocks noChangeArrowheads="1" noChangeAspect="1"/>
-                    </pic:cNvPicPr>
-                  </pic:nvPicPr>
-                  <pic:blipFill>
-                    <a:blip r:embed="rId42"/>
-                    <a:stretch>
-                      <a:fillRect/>
-                    </a:stretch>
-                  </pic:blipFill>
-                  <pic:spPr bwMode="auto">
-                    <a:xfrm>
-                      <a:off x="0" y="0"/>
-                      <a:ext cx="5334000" cy="4000500"/>
-                    </a:xfrm>
-                    <a:prstGeom prst="rect">
-                      <a:avLst/>
-                    </a:prstGeom>
-                    <a:noFill/>
-                    <a:ln w="9525">
-                      <a:noFill/>
-                      <a:headEnd/>
-                      <a:tailEnd/>
-                    </a:ln>
-                  </pic:spPr>
-                </pic:pic>
-              </a:graphicData>
-            </a:graphic>
-          </wp:inline>
-        </w:drawing>
-      </w:r>
     </w:p>
-    <w:bookmarkEnd w:id="45"/>
+    <w:bookmarkEnd w:id="42"/>
     <w:sectPr/>
   </w:body>
 </w:document>

</xml_diff>

<commit_message>
Updated Coral Percent Cover to report p value. Updated NA value string detection on file import
</commit_message>
<xml_diff>
--- a/Coral/output/PercentCover/SEACAR_Coral_PercentCover.docx
+++ b/Coral/output/PercentCover/SEACAR_Coral_PercentCover.docx
@@ -57,7 +57,7 @@
         <w:t xml:space="preserve"> </w:t>
       </w:r>
       <w:r>
-        <w:t xml:space="preserve">06</w:t>
+        <w:t xml:space="preserve">08</w:t>
       </w:r>
       <w:r>
         <w:t xml:space="preserve"> </w:t>
@@ -448,6 +448,18 @@
         <w:rPr>
           <w:rStyle w:val="NormalTok"/>
         </w:rPr>
+        <w:t xml:space="preserve">knitr</w:t>
+      </w:r>
+      <w:r>
+        <w:rPr>
+          <w:rStyle w:val="SpecialCharTok"/>
+        </w:rPr>
+        <w:t xml:space="preserve">::</w:t>
+      </w:r>
+      <w:r>
+        <w:rPr>
+          <w:rStyle w:val="NormalTok"/>
+        </w:rPr>
         <w:t xml:space="preserve">opts_chunk</w:t>
       </w:r>
       <w:r>
@@ -469,6 +481,15 @@
         <w:t xml:space="preserve">(</w:t>
       </w:r>
       <w:r>
+        <w:br/>
+      </w:r>
+      <w:r>
+        <w:rPr>
+          <w:rStyle w:val="NormalTok"/>
+        </w:rPr>
+        <w:t xml:space="preserve">   </w:t>
+      </w:r>
+      <w:r>
         <w:rPr>
           <w:rStyle w:val="AttributeTok"/>
         </w:rPr>
@@ -484,7 +505,16 @@
         <w:rPr>
           <w:rStyle w:val="NormalTok"/>
         </w:rPr>
-        <w:t xml:space="preserve">, </w:t>
+        <w:t xml:space="preserve">,</w:t>
+      </w:r>
+      <w:r>
+        <w:br/>
+      </w:r>
+      <w:r>
+        <w:rPr>
+          <w:rStyle w:val="NormalTok"/>
+        </w:rPr>
+        <w:t xml:space="preserve">   </w:t>
       </w:r>
       <w:r>
         <w:rPr>
@@ -502,7 +532,16 @@
         <w:rPr>
           <w:rStyle w:val="NormalTok"/>
         </w:rPr>
-        <w:t xml:space="preserve">, </w:t>
+        <w:t xml:space="preserve">,</w:t>
+      </w:r>
+      <w:r>
+        <w:br/>
+      </w:r>
+      <w:r>
+        <w:rPr>
+          <w:rStyle w:val="NormalTok"/>
+        </w:rPr>
+        <w:t xml:space="preserve">   </w:t>
       </w:r>
       <w:r>
         <w:rPr>
@@ -515,6 +554,9 @@
           <w:rStyle w:val="DecValTok"/>
         </w:rPr>
         <w:t xml:space="preserve">200</w:t>
+      </w:r>
+      <w:r>
+        <w:br/>
       </w:r>
       <w:r>
         <w:rPr>
@@ -729,15 +771,51 @@
       </w:r>
       <w:r>
         <w:rPr>
+          <w:rStyle w:val="FunctionTok"/>
+        </w:rPr>
+        <w:t xml:space="preserve">c</w:t>
+      </w:r>
+      <w:r>
+        <w:rPr>
+          <w:rStyle w:val="NormalTok"/>
+        </w:rPr>
+        <w:t xml:space="preserve">(</w:t>
+      </w:r>
+      <w:r>
+        <w:rPr>
           <w:rStyle w:val="StringTok"/>
         </w:rPr>
+        <w:t xml:space="preserve">"NULL"</w:t>
+      </w:r>
+      <w:r>
+        <w:rPr>
+          <w:rStyle w:val="NormalTok"/>
+        </w:rPr>
+        <w:t xml:space="preserve">,</w:t>
+      </w:r>
+      <w:r>
+        <w:rPr>
+          <w:rStyle w:val="StringTok"/>
+        </w:rPr>
         <w:t xml:space="preserve">""</w:t>
       </w:r>
       <w:r>
         <w:rPr>
           <w:rStyle w:val="NormalTok"/>
         </w:rPr>
-        <w:t xml:space="preserve">)</w:t>
+        <w:t xml:space="preserve">,</w:t>
+      </w:r>
+      <w:r>
+        <w:rPr>
+          <w:rStyle w:val="StringTok"/>
+        </w:rPr>
+        <w:t xml:space="preserve">"NA"</w:t>
+      </w:r>
+      <w:r>
+        <w:rPr>
+          <w:rStyle w:val="NormalTok"/>
+        </w:rPr>
+        <w:t xml:space="preserve">))</w:t>
       </w:r>
       <w:r>
         <w:br/>
@@ -2199,7 +2277,7 @@
         <w:rPr>
           <w:rStyle w:val="NormalTok"/>
         </w:rPr>
-        <w:t xml:space="preserve">   </w:t>
+        <w:t xml:space="preserve">  </w:t>
       </w:r>
       <w:r>
         <w:rPr>
@@ -2280,7 +2358,7 @@
         <w:rPr>
           <w:rStyle w:val="NormalTok"/>
         </w:rPr>
-        <w:t xml:space="preserve">   </w:t>
+        <w:t xml:space="preserve">  </w:t>
       </w:r>
       <w:r>
         <w:rPr>
@@ -2352,7 +2430,7 @@
         <w:rPr>
           <w:rStyle w:val="NormalTok"/>
         </w:rPr>
-        <w:t xml:space="preserve">   </w:t>
+        <w:t xml:space="preserve">  </w:t>
       </w:r>
       <w:r>
         <w:rPr>
@@ -2424,7 +2502,7 @@
         <w:rPr>
           <w:rStyle w:val="NormalTok"/>
         </w:rPr>
-        <w:t xml:space="preserve">   </w:t>
+        <w:t xml:space="preserve">  </w:t>
       </w:r>
       <w:r>
         <w:rPr>
@@ -6428,7 +6506,7 @@
         <w:rPr>
           <w:rStyle w:val="DecValTok"/>
         </w:rPr>
-        <w:t xml:space="preserve">4</w:t>
+        <w:t xml:space="preserve">5</w:t>
       </w:r>
       <w:r>
         <w:rPr>
@@ -6551,6 +6629,18 @@
         <w:rPr>
           <w:rStyle w:val="NormalTok"/>
         </w:rPr>
+        <w:t xml:space="preserve">, </w:t>
+      </w:r>
+      <w:r>
+        <w:rPr>
+          <w:rStyle w:val="StringTok"/>
+        </w:rPr>
+        <w:t xml:space="preserve">"LME_p"</w:t>
+      </w:r>
+      <w:r>
+        <w:rPr>
+          <w:rStyle w:val="NormalTok"/>
+        </w:rPr>
         <w:t xml:space="preserve">)</w:t>
       </w:r>
       <w:r>
@@ -7055,6 +7145,75 @@
         <w:rPr>
           <w:rStyle w:val="NormalTok"/>
         </w:rPr>
+        <w:t xml:space="preserve">  lme_stats</w:t>
+      </w:r>
+      <w:r>
+        <w:rPr>
+          <w:rStyle w:val="SpecialCharTok"/>
+        </w:rPr>
+        <w:t xml:space="preserve">$</w:t>
+      </w:r>
+      <w:r>
+        <w:rPr>
+          <w:rStyle w:val="NormalTok"/>
+        </w:rPr>
+        <w:t xml:space="preserve">LME_p[i] </w:t>
+      </w:r>
+      <w:r>
+        <w:rPr>
+          <w:rStyle w:val="OtherTok"/>
+        </w:rPr>
+        <w:t xml:space="preserve">&lt;-</w:t>
+      </w:r>
+      <w:r>
+        <w:rPr>
+          <w:rStyle w:val="NormalTok"/>
+        </w:rPr>
+        <w:t xml:space="preserve"> </w:t>
+      </w:r>
+      <w:r>
+        <w:rPr>
+          <w:rStyle w:val="FunctionTok"/>
+        </w:rPr>
+        <w:t xml:space="preserve">anova</w:t>
+      </w:r>
+      <w:r>
+        <w:rPr>
+          <w:rStyle w:val="NormalTok"/>
+        </w:rPr>
+        <w:t xml:space="preserve">(AnyCoral)</w:t>
+      </w:r>
+      <w:r>
+        <w:rPr>
+          <w:rStyle w:val="SpecialCharTok"/>
+        </w:rPr>
+        <w:t xml:space="preserve">$</w:t>
+      </w:r>
+      <w:r>
+        <w:rPr>
+          <w:rStyle w:val="NormalTok"/>
+        </w:rPr>
+        <w:t xml:space="preserve">p[</w:t>
+      </w:r>
+      <w:r>
+        <w:rPr>
+          <w:rStyle w:val="DecValTok"/>
+        </w:rPr>
+        <w:t xml:space="preserve">2</w:t>
+      </w:r>
+      <w:r>
+        <w:rPr>
+          <w:rStyle w:val="NormalTok"/>
+        </w:rPr>
+        <w:t xml:space="preserve">]</w:t>
+      </w:r>
+      <w:r>
+        <w:br/>
+      </w:r>
+      <w:r>
+        <w:rPr>
+          <w:rStyle w:val="NormalTok"/>
+        </w:rPr>
         <w:t xml:space="preserve">  </w:t>
       </w:r>
       <w:r>
@@ -7100,19 +7259,7 @@
         <w:rPr>
           <w:rStyle w:val="NormalTok"/>
         </w:rPr>
-        <w:t xml:space="preserve">  </w:t>
-      </w:r>
-      <w:r>
-        <w:rPr>
-          <w:rStyle w:val="FunctionTok"/>
-        </w:rPr>
-        <w:t xml:space="preserve">rm</w:t>
-      </w:r>
-      <w:r>
-        <w:rPr>
-          <w:rStyle w:val="NormalTok"/>
-        </w:rPr>
-        <w:t xml:space="preserve">(AnyCoral)</w:t>
+        <w:t xml:space="preserve">  (AnyCoral)</w:t>
       </w:r>
       <w:r>
         <w:br/>
@@ -12386,6 +12533,81 @@
         <w:rPr>
           <w:rStyle w:val="NormalTok"/>
         </w:rPr>
+        <w:t xml:space="preserve">      ResultTable</w:t>
+      </w:r>
+      <w:r>
+        <w:rPr>
+          <w:rStyle w:val="SpecialCharTok"/>
+        </w:rPr>
+        <w:t xml:space="preserve">$</w:t>
+      </w:r>
+      <w:r>
+        <w:rPr>
+          <w:rStyle w:val="NormalTok"/>
+        </w:rPr>
+        <w:t xml:space="preserve">LME_p </w:t>
+      </w:r>
+      <w:r>
+        <w:rPr>
+          <w:rStyle w:val="OtherTok"/>
+        </w:rPr>
+        <w:t xml:space="preserve">&lt;-</w:t>
+      </w:r>
+      <w:r>
+        <w:rPr>
+          <w:rStyle w:val="NormalTok"/>
+        </w:rPr>
+        <w:t xml:space="preserve"> </w:t>
+      </w:r>
+      <w:r>
+        <w:rPr>
+          <w:rStyle w:val="FunctionTok"/>
+        </w:rPr>
+        <w:t xml:space="preserve">round</w:t>
+      </w:r>
+      <w:r>
+        <w:rPr>
+          <w:rStyle w:val="NormalTok"/>
+        </w:rPr>
+        <w:t xml:space="preserve">(ResultTable</w:t>
+      </w:r>
+      <w:r>
+        <w:rPr>
+          <w:rStyle w:val="SpecialCharTok"/>
+        </w:rPr>
+        <w:t xml:space="preserve">$</w:t>
+      </w:r>
+      <w:r>
+        <w:rPr>
+          <w:rStyle w:val="NormalTok"/>
+        </w:rPr>
+        <w:t xml:space="preserve">LME_p, </w:t>
+      </w:r>
+      <w:r>
+        <w:rPr>
+          <w:rStyle w:val="AttributeTok"/>
+        </w:rPr>
+        <w:t xml:space="preserve">digits=</w:t>
+      </w:r>
+      <w:r>
+        <w:rPr>
+          <w:rStyle w:val="DecValTok"/>
+        </w:rPr>
+        <w:t xml:space="preserve">4</w:t>
+      </w:r>
+      <w:r>
+        <w:rPr>
+          <w:rStyle w:val="NormalTok"/>
+        </w:rPr>
+        <w:t xml:space="preserve">)</w:t>
+      </w:r>
+      <w:r>
+        <w:br/>
+      </w:r>
+      <w:r>
+        <w:rPr>
+          <w:rStyle w:val="NormalTok"/>
+        </w:rPr>
         <w:t xml:space="preserve">      </w:t>
       </w:r>
       <w:r>
@@ -12494,7 +12716,97 @@
         <w:rPr>
           <w:rStyle w:val="NormalTok"/>
         </w:rPr>
-        <w:t xml:space="preserve">))</w:t>
+        <w:t xml:space="preserve">)) </w:t>
+      </w:r>
+      <w:r>
+        <w:rPr>
+          <w:rStyle w:val="SpecialCharTok"/>
+        </w:rPr>
+        <w:t xml:space="preserve">%&gt;%</w:t>
+      </w:r>
+      <w:r>
+        <w:br/>
+      </w:r>
+      <w:r>
+        <w:rPr>
+          <w:rStyle w:val="NormalTok"/>
+        </w:rPr>
+        <w:t xml:space="preserve">        </w:t>
+      </w:r>
+      <w:r>
+        <w:rPr>
+          <w:rStyle w:val="FunctionTok"/>
+        </w:rPr>
+        <w:t xml:space="preserve">tab_add_footnote</w:t>
+      </w:r>
+      <w:r>
+        <w:rPr>
+          <w:rStyle w:val="NormalTok"/>
+        </w:rPr>
+        <w:t xml:space="preserve">(</w:t>
+      </w:r>
+      <w:r>
+        <w:rPr>
+          <w:rStyle w:val="AttributeTok"/>
+        </w:rPr>
+        <w:t xml:space="preserve">text=</w:t>
+      </w:r>
+      <w:r>
+        <w:rPr>
+          <w:rStyle w:val="StringTok"/>
+        </w:rPr>
+        <w:t xml:space="preserve">"LME_p &lt; 0.00005 appear as 0 due to rounding."</w:t>
+      </w:r>
+      <w:r>
+        <w:rPr>
+          <w:rStyle w:val="NormalTok"/>
+        </w:rPr>
+        <w:t xml:space="preserve">,</w:t>
+      </w:r>
+      <w:r>
+        <w:br/>
+      </w:r>
+      <w:r>
+        <w:rPr>
+          <w:rStyle w:val="NormalTok"/>
+        </w:rPr>
+        <w:t xml:space="preserve">              </w:t>
+      </w:r>
+      <w:r>
+        <w:rPr>
+          <w:rStyle w:val="AttributeTok"/>
+        </w:rPr>
+        <w:t xml:space="preserve">size=</w:t>
+      </w:r>
+      <w:r>
+        <w:rPr>
+          <w:rStyle w:val="DecValTok"/>
+        </w:rPr>
+        <w:t xml:space="preserve">10</w:t>
+      </w:r>
+      <w:r>
+        <w:rPr>
+          <w:rStyle w:val="NormalTok"/>
+        </w:rPr>
+        <w:t xml:space="preserve">, </w:t>
+      </w:r>
+      <w:r>
+        <w:rPr>
+          <w:rStyle w:val="AttributeTok"/>
+        </w:rPr>
+        <w:t xml:space="preserve">face=</w:t>
+      </w:r>
+      <w:r>
+        <w:rPr>
+          <w:rStyle w:val="StringTok"/>
+        </w:rPr>
+        <w:t xml:space="preserve">"italic"</w:t>
+      </w:r>
+      <w:r>
+        <w:rPr>
+          <w:rStyle w:val="NormalTok"/>
+        </w:rPr>
+        <w:t xml:space="preserve">)</w:t>
       </w:r>
       <w:r>
         <w:br/>
@@ -12641,7 +12953,7 @@
         <w:rPr>
           <w:rStyle w:val="CommentTok"/>
         </w:rPr>
-        <w:t xml:space="preserve"># close</w:t>
+        <w:t xml:space="preserve"># close. Does not add space after last plot</w:t>
       </w:r>
       <w:r>
         <w:br/>
@@ -12654,6 +12966,39 @@
       </w:r>
       <w:r>
         <w:rPr>
+          <w:rStyle w:val="ControlFlowTok"/>
+        </w:rPr>
+        <w:t xml:space="preserve">if</w:t>
+      </w:r>
+      <w:r>
+        <w:rPr>
+          <w:rStyle w:val="NormalTok"/>
+        </w:rPr>
+        <w:t xml:space="preserve">(i</w:t>
+      </w:r>
+      <w:r>
+        <w:rPr>
+          <w:rStyle w:val="SpecialCharTok"/>
+        </w:rPr>
+        <w:t xml:space="preserve">!=</w:t>
+      </w:r>
+      <w:r>
+        <w:rPr>
+          <w:rStyle w:val="NormalTok"/>
+        </w:rPr>
+        <w:t xml:space="preserve">n){</w:t>
+      </w:r>
+      <w:r>
+        <w:br/>
+      </w:r>
+      <w:r>
+        <w:rPr>
+          <w:rStyle w:val="NormalTok"/>
+        </w:rPr>
+        <w:t xml:space="preserve">        </w:t>
+      </w:r>
+      <w:r>
+        <w:rPr>
           <w:rStyle w:val="FunctionTok"/>
         </w:rPr>
         <w:t xml:space="preserve">cat</w:t>
@@ -12722,7 +13067,16 @@
         <w:rPr>
           <w:rStyle w:val="NormalTok"/>
         </w:rPr>
-        <w:t xml:space="preserve">)</w:t>
+        <w:t xml:space="preserve">) </w:t>
+      </w:r>
+      <w:r>
+        <w:br/>
+      </w:r>
+      <w:r>
+        <w:rPr>
+          <w:rStyle w:val="NormalTok"/>
+        </w:rPr>
+        <w:t xml:space="preserve">      }</w:t>
       </w:r>
       <w:r>
         <w:br/>

</xml_diff>